<commit_message>
Alterar documento de requisitos e documento SRS. Close #88
</commit_message>
<xml_diff>
--- a/Especificação de software/Requisitos/Lista de requisitos.docx
+++ b/Especificação de software/Requisitos/Lista de requisitos.docx
@@ -571,8 +571,6 @@
           <w:r>
             <w:t>Conteúdo</w:t>
           </w:r>
-          <w:bookmarkStart w:id="0" w:name="_GoBack"/>
-          <w:bookmarkEnd w:id="0"/>
         </w:p>
         <w:p>
           <w:pPr>
@@ -607,13 +605,130 @@
             </w:rPr>
             <w:fldChar w:fldCharType="separate"/>
           </w:r>
-          <w:hyperlink w:anchor="_Toc529205729" w:history="1">
+          <w:bookmarkStart w:id="0" w:name="_GoBack"/>
+          <w:bookmarkEnd w:id="0"/>
+          <w:r>
+            <w:rPr>
+              <w:rStyle w:val="Hiperligao"/>
+              <w:noProof/>
+            </w:rPr>
+            <w:fldChar w:fldCharType="begin"/>
+          </w:r>
+          <w:r>
+            <w:rPr>
+              <w:rStyle w:val="Hiperligao"/>
+              <w:noProof/>
+            </w:rPr>
+            <w:instrText xml:space="preserve"> </w:instrText>
+          </w:r>
+          <w:r>
+            <w:rPr>
+              <w:noProof/>
+            </w:rPr>
+            <w:instrText>HYPERLINK \l "_Toc531270825"</w:instrText>
+          </w:r>
+          <w:r>
+            <w:rPr>
+              <w:rStyle w:val="Hiperligao"/>
+              <w:noProof/>
+            </w:rPr>
+            <w:instrText xml:space="preserve"> </w:instrText>
+          </w:r>
+          <w:r>
+            <w:rPr>
+              <w:rStyle w:val="Hiperligao"/>
+              <w:noProof/>
+            </w:rPr>
+          </w:r>
+          <w:r>
+            <w:rPr>
+              <w:rStyle w:val="Hiperligao"/>
+              <w:noProof/>
+            </w:rPr>
+            <w:fldChar w:fldCharType="separate"/>
+          </w:r>
+          <w:r>
+            <w:rPr>
+              <w:rStyle w:val="Hiperligao"/>
+              <w:noProof/>
+            </w:rPr>
+            <w:t>REQUISITOS FUNCIONAIS</w:t>
+          </w:r>
+          <w:r>
+            <w:rPr>
+              <w:noProof/>
+              <w:webHidden/>
+            </w:rPr>
+            <w:tab/>
+          </w:r>
+          <w:r>
+            <w:rPr>
+              <w:noProof/>
+              <w:webHidden/>
+            </w:rPr>
+            <w:fldChar w:fldCharType="begin"/>
+          </w:r>
+          <w:r>
+            <w:rPr>
+              <w:noProof/>
+              <w:webHidden/>
+            </w:rPr>
+            <w:instrText xml:space="preserve"> PAGEREF _Toc531270825 \h </w:instrText>
+          </w:r>
+          <w:r>
+            <w:rPr>
+              <w:noProof/>
+              <w:webHidden/>
+            </w:rPr>
+          </w:r>
+          <w:r>
+            <w:rPr>
+              <w:noProof/>
+              <w:webHidden/>
+            </w:rPr>
+            <w:fldChar w:fldCharType="separate"/>
+          </w:r>
+          <w:r>
+            <w:rPr>
+              <w:noProof/>
+              <w:webHidden/>
+            </w:rPr>
+            <w:t>2</w:t>
+          </w:r>
+          <w:r>
+            <w:rPr>
+              <w:noProof/>
+              <w:webHidden/>
+            </w:rPr>
+            <w:fldChar w:fldCharType="end"/>
+          </w:r>
+          <w:r>
+            <w:rPr>
+              <w:rStyle w:val="Hiperligao"/>
+              <w:noProof/>
+            </w:rPr>
+            <w:fldChar w:fldCharType="end"/>
+          </w:r>
+        </w:p>
+        <w:p>
+          <w:pPr>
+            <w:pStyle w:val="ndice2"/>
+            <w:tabs>
+              <w:tab w:val="right" w:leader="dot" w:pos="8494"/>
+            </w:tabs>
+            <w:rPr>
+              <w:rFonts w:eastAsiaTheme="minorEastAsia"/>
+              <w:noProof/>
+              <w:lang w:eastAsia="pt-PT"/>
+            </w:rPr>
+          </w:pPr>
+          <w:hyperlink w:anchor="_Toc531270826" w:history="1">
             <w:r>
               <w:rPr>
                 <w:rStyle w:val="Hiperligao"/>
                 <w:noProof/>
               </w:rPr>
-              <w:t>REQUISITOS FUNCIONAIS</w:t>
+              <w:t>Diferentes perfis de utilizador</w:t>
             </w:r>
             <w:r>
               <w:rPr>
@@ -634,7 +749,7 @@
                 <w:noProof/>
                 <w:webHidden/>
               </w:rPr>
-              <w:instrText xml:space="preserve"> PAGEREF _Toc529205729 \h </w:instrText>
+              <w:instrText xml:space="preserve"> PAGEREF _Toc531270826 \h </w:instrText>
             </w:r>
             <w:r>
               <w:rPr>
@@ -677,13 +792,13 @@
               <w:lang w:eastAsia="pt-PT"/>
             </w:rPr>
           </w:pPr>
-          <w:hyperlink w:anchor="_Toc529205730" w:history="1">
+          <w:hyperlink w:anchor="_Toc531270827" w:history="1">
             <w:r>
               <w:rPr>
                 <w:rStyle w:val="Hiperligao"/>
                 <w:noProof/>
               </w:rPr>
-              <w:t>Diferentes perfis de utilizador</w:t>
+              <w:t>Perfil administrador</w:t>
             </w:r>
             <w:r>
               <w:rPr>
@@ -704,7 +819,7 @@
                 <w:noProof/>
                 <w:webHidden/>
               </w:rPr>
-              <w:instrText xml:space="preserve"> PAGEREF _Toc529205730 \h </w:instrText>
+              <w:instrText xml:space="preserve"> PAGEREF _Toc531270827 \h </w:instrText>
             </w:r>
             <w:r>
               <w:rPr>
@@ -747,13 +862,13 @@
               <w:lang w:eastAsia="pt-PT"/>
             </w:rPr>
           </w:pPr>
-          <w:hyperlink w:anchor="_Toc529205731" w:history="1">
+          <w:hyperlink w:anchor="_Toc531270828" w:history="1">
             <w:r>
               <w:rPr>
                 <w:rStyle w:val="Hiperligao"/>
                 <w:noProof/>
               </w:rPr>
-              <w:t>Perfil administrador</w:t>
+              <w:t>Perfil personal trainer</w:t>
             </w:r>
             <w:r>
               <w:rPr>
@@ -774,7 +889,7 @@
                 <w:noProof/>
                 <w:webHidden/>
               </w:rPr>
-              <w:instrText xml:space="preserve"> PAGEREF _Toc529205731 \h </w:instrText>
+              <w:instrText xml:space="preserve"> PAGEREF _Toc531270828 \h </w:instrText>
             </w:r>
             <w:r>
               <w:rPr>
@@ -794,7 +909,7 @@
                 <w:noProof/>
                 <w:webHidden/>
               </w:rPr>
-              <w:t>2</w:t>
+              <w:t>3</w:t>
             </w:r>
             <w:r>
               <w:rPr>
@@ -817,13 +932,13 @@
               <w:lang w:eastAsia="pt-PT"/>
             </w:rPr>
           </w:pPr>
-          <w:hyperlink w:anchor="_Toc529205732" w:history="1">
+          <w:hyperlink w:anchor="_Toc531270829" w:history="1">
             <w:r>
               <w:rPr>
                 <w:rStyle w:val="Hiperligao"/>
                 <w:noProof/>
               </w:rPr>
-              <w:t>Perfil receção</w:t>
+              <w:t>Perfil cliente</w:t>
             </w:r>
             <w:r>
               <w:rPr>
@@ -844,7 +959,7 @@
                 <w:noProof/>
                 <w:webHidden/>
               </w:rPr>
-              <w:instrText xml:space="preserve"> PAGEREF _Toc529205732 \h </w:instrText>
+              <w:instrText xml:space="preserve"> PAGEREF _Toc531270829 \h </w:instrText>
             </w:r>
             <w:r>
               <w:rPr>
@@ -887,13 +1002,13 @@
               <w:lang w:eastAsia="pt-PT"/>
             </w:rPr>
           </w:pPr>
-          <w:hyperlink w:anchor="_Toc529205733" w:history="1">
+          <w:hyperlink w:anchor="_Toc531270830" w:history="1">
             <w:r>
               <w:rPr>
                 <w:rStyle w:val="Hiperligao"/>
                 <w:noProof/>
               </w:rPr>
-              <w:t>Perfil personal trainer</w:t>
+              <w:t>Login</w:t>
             </w:r>
             <w:r>
               <w:rPr>
@@ -914,7 +1029,7 @@
                 <w:noProof/>
                 <w:webHidden/>
               </w:rPr>
-              <w:instrText xml:space="preserve"> PAGEREF _Toc529205733 \h </w:instrText>
+              <w:instrText xml:space="preserve"> PAGEREF _Toc531270830 \h </w:instrText>
             </w:r>
             <w:r>
               <w:rPr>
@@ -934,7 +1049,7 @@
                 <w:noProof/>
                 <w:webHidden/>
               </w:rPr>
-              <w:t>3</w:t>
+              <w:t>4</w:t>
             </w:r>
             <w:r>
               <w:rPr>
@@ -957,13 +1072,13 @@
               <w:lang w:eastAsia="pt-PT"/>
             </w:rPr>
           </w:pPr>
-          <w:hyperlink w:anchor="_Toc529205734" w:history="1">
+          <w:hyperlink w:anchor="_Toc531270831" w:history="1">
             <w:r>
               <w:rPr>
                 <w:rStyle w:val="Hiperligao"/>
                 <w:noProof/>
               </w:rPr>
-              <w:t>Perfil cliente</w:t>
+              <w:t>Backoffice</w:t>
             </w:r>
             <w:r>
               <w:rPr>
@@ -984,7 +1099,7 @@
                 <w:noProof/>
                 <w:webHidden/>
               </w:rPr>
-              <w:instrText xml:space="preserve"> PAGEREF _Toc529205734 \h </w:instrText>
+              <w:instrText xml:space="preserve"> PAGEREF _Toc531270831 \h </w:instrText>
             </w:r>
             <w:r>
               <w:rPr>
@@ -1027,13 +1142,13 @@
               <w:lang w:eastAsia="pt-PT"/>
             </w:rPr>
           </w:pPr>
-          <w:hyperlink w:anchor="_Toc529205735" w:history="1">
+          <w:hyperlink w:anchor="_Toc531270832" w:history="1">
             <w:r>
               <w:rPr>
                 <w:rStyle w:val="Hiperligao"/>
                 <w:noProof/>
               </w:rPr>
-              <w:t>Login</w:t>
+              <w:t>Frontoffice</w:t>
             </w:r>
             <w:r>
               <w:rPr>
@@ -1054,7 +1169,7 @@
                 <w:noProof/>
                 <w:webHidden/>
               </w:rPr>
-              <w:instrText xml:space="preserve"> PAGEREF _Toc529205735 \h </w:instrText>
+              <w:instrText xml:space="preserve"> PAGEREF _Toc531270832 \h </w:instrText>
             </w:r>
             <w:r>
               <w:rPr>
@@ -1074,7 +1189,7 @@
                 <w:noProof/>
                 <w:webHidden/>
               </w:rPr>
-              <w:t>4</w:t>
+              <w:t>5</w:t>
             </w:r>
             <w:r>
               <w:rPr>
@@ -1097,13 +1212,13 @@
               <w:lang w:eastAsia="pt-PT"/>
             </w:rPr>
           </w:pPr>
-          <w:hyperlink w:anchor="_Toc529205736" w:history="1">
+          <w:hyperlink w:anchor="_Toc531270833" w:history="1">
             <w:r>
               <w:rPr>
                 <w:rStyle w:val="Hiperligao"/>
                 <w:noProof/>
               </w:rPr>
-              <w:t>Backoffice</w:t>
+              <w:t>Suporte</w:t>
             </w:r>
             <w:r>
               <w:rPr>
@@ -1124,7 +1239,7 @@
                 <w:noProof/>
                 <w:webHidden/>
               </w:rPr>
-              <w:instrText xml:space="preserve"> PAGEREF _Toc529205736 \h </w:instrText>
+              <w:instrText xml:space="preserve"> PAGEREF _Toc531270833 \h </w:instrText>
             </w:r>
             <w:r>
               <w:rPr>
@@ -1167,13 +1282,13 @@
               <w:lang w:eastAsia="pt-PT"/>
             </w:rPr>
           </w:pPr>
-          <w:hyperlink w:anchor="_Toc529205737" w:history="1">
+          <w:hyperlink w:anchor="_Toc531270834" w:history="1">
             <w:r>
               <w:rPr>
                 <w:rStyle w:val="Hiperligao"/>
                 <w:noProof/>
               </w:rPr>
-              <w:t>Frontoffice</w:t>
+              <w:t>Relatórios</w:t>
             </w:r>
             <w:r>
               <w:rPr>
@@ -1194,7 +1309,7 @@
                 <w:noProof/>
                 <w:webHidden/>
               </w:rPr>
-              <w:instrText xml:space="preserve"> PAGEREF _Toc529205737 \h </w:instrText>
+              <w:instrText xml:space="preserve"> PAGEREF _Toc531270834 \h </w:instrText>
             </w:r>
             <w:r>
               <w:rPr>
@@ -1214,7 +1329,7 @@
                 <w:noProof/>
                 <w:webHidden/>
               </w:rPr>
-              <w:t>5</w:t>
+              <w:t>6</w:t>
             </w:r>
             <w:r>
               <w:rPr>
@@ -1237,13 +1352,13 @@
               <w:lang w:eastAsia="pt-PT"/>
             </w:rPr>
           </w:pPr>
-          <w:hyperlink w:anchor="_Toc529205738" w:history="1">
+          <w:hyperlink w:anchor="_Toc531270835" w:history="1">
             <w:r>
               <w:rPr>
                 <w:rStyle w:val="Hiperligao"/>
                 <w:noProof/>
               </w:rPr>
-              <w:t>Suporte</w:t>
+              <w:t>Notificações</w:t>
             </w:r>
             <w:r>
               <w:rPr>
@@ -1264,7 +1379,7 @@
                 <w:noProof/>
                 <w:webHidden/>
               </w:rPr>
-              <w:instrText xml:space="preserve"> PAGEREF _Toc529205738 \h </w:instrText>
+              <w:instrText xml:space="preserve"> PAGEREF _Toc531270835 \h </w:instrText>
             </w:r>
             <w:r>
               <w:rPr>
@@ -1307,13 +1422,13 @@
               <w:lang w:eastAsia="pt-PT"/>
             </w:rPr>
           </w:pPr>
-          <w:hyperlink w:anchor="_Toc529205739" w:history="1">
+          <w:hyperlink w:anchor="_Toc531270836" w:history="1">
             <w:r>
               <w:rPr>
                 <w:rStyle w:val="Hiperligao"/>
                 <w:noProof/>
               </w:rPr>
-              <w:t>Relatórios</w:t>
+              <w:t>Listagem exercícios</w:t>
             </w:r>
             <w:r>
               <w:rPr>
@@ -1334,7 +1449,7 @@
                 <w:noProof/>
                 <w:webHidden/>
               </w:rPr>
-              <w:instrText xml:space="preserve"> PAGEREF _Toc529205739 \h </w:instrText>
+              <w:instrText xml:space="preserve"> PAGEREF _Toc531270836 \h </w:instrText>
             </w:r>
             <w:r>
               <w:rPr>
@@ -1354,7 +1469,7 @@
                 <w:noProof/>
                 <w:webHidden/>
               </w:rPr>
-              <w:t>6</w:t>
+              <w:t>7</w:t>
             </w:r>
             <w:r>
               <w:rPr>
@@ -1377,13 +1492,13 @@
               <w:lang w:eastAsia="pt-PT"/>
             </w:rPr>
           </w:pPr>
-          <w:hyperlink w:anchor="_Toc529205740" w:history="1">
+          <w:hyperlink w:anchor="_Toc531270837" w:history="1">
             <w:r>
               <w:rPr>
                 <w:rStyle w:val="Hiperligao"/>
                 <w:noProof/>
               </w:rPr>
-              <w:t>Notificações</w:t>
+              <w:t>Descrição exercícios</w:t>
             </w:r>
             <w:r>
               <w:rPr>
@@ -1404,7 +1519,7 @@
                 <w:noProof/>
                 <w:webHidden/>
               </w:rPr>
-              <w:instrText xml:space="preserve"> PAGEREF _Toc529205740 \h </w:instrText>
+              <w:instrText xml:space="preserve"> PAGEREF _Toc531270837 \h </w:instrText>
             </w:r>
             <w:r>
               <w:rPr>
@@ -1447,13 +1562,13 @@
               <w:lang w:eastAsia="pt-PT"/>
             </w:rPr>
           </w:pPr>
-          <w:hyperlink w:anchor="_Toc529205741" w:history="1">
+          <w:hyperlink w:anchor="_Toc531270838" w:history="1">
             <w:r>
               <w:rPr>
                 <w:rStyle w:val="Hiperligao"/>
                 <w:noProof/>
               </w:rPr>
-              <w:t>Listagem exercícios</w:t>
+              <w:t>Listagem planos de treino</w:t>
             </w:r>
             <w:r>
               <w:rPr>
@@ -1474,7 +1589,7 @@
                 <w:noProof/>
                 <w:webHidden/>
               </w:rPr>
-              <w:instrText xml:space="preserve"> PAGEREF _Toc529205741 \h </w:instrText>
+              <w:instrText xml:space="preserve"> PAGEREF _Toc531270838 \h </w:instrText>
             </w:r>
             <w:r>
               <w:rPr>
@@ -1494,7 +1609,7 @@
                 <w:noProof/>
                 <w:webHidden/>
               </w:rPr>
-              <w:t>7</w:t>
+              <w:t>8</w:t>
             </w:r>
             <w:r>
               <w:rPr>
@@ -1517,13 +1632,13 @@
               <w:lang w:eastAsia="pt-PT"/>
             </w:rPr>
           </w:pPr>
-          <w:hyperlink w:anchor="_Toc529205742" w:history="1">
+          <w:hyperlink w:anchor="_Toc531270839" w:history="1">
             <w:r>
               <w:rPr>
                 <w:rStyle w:val="Hiperligao"/>
                 <w:noProof/>
               </w:rPr>
-              <w:t>Descrição exercícios</w:t>
+              <w:t>Descrição plano de treino</w:t>
             </w:r>
             <w:r>
               <w:rPr>
@@ -1544,7 +1659,7 @@
                 <w:noProof/>
                 <w:webHidden/>
               </w:rPr>
-              <w:instrText xml:space="preserve"> PAGEREF _Toc529205742 \h </w:instrText>
+              <w:instrText xml:space="preserve"> PAGEREF _Toc531270839 \h </w:instrText>
             </w:r>
             <w:r>
               <w:rPr>
@@ -1587,13 +1702,13 @@
               <w:lang w:eastAsia="pt-PT"/>
             </w:rPr>
           </w:pPr>
-          <w:hyperlink w:anchor="_Toc529205743" w:history="1">
+          <w:hyperlink w:anchor="_Toc531270840" w:history="1">
             <w:r>
               <w:rPr>
                 <w:rStyle w:val="Hiperligao"/>
                 <w:noProof/>
               </w:rPr>
-              <w:t>Listagem planos de treino</w:t>
+              <w:t>Listagem equipamentos</w:t>
             </w:r>
             <w:r>
               <w:rPr>
@@ -1614,7 +1729,7 @@
                 <w:noProof/>
                 <w:webHidden/>
               </w:rPr>
-              <w:instrText xml:space="preserve"> PAGEREF _Toc529205743 \h </w:instrText>
+              <w:instrText xml:space="preserve"> PAGEREF _Toc531270840 \h </w:instrText>
             </w:r>
             <w:r>
               <w:rPr>
@@ -1634,7 +1749,7 @@
                 <w:noProof/>
                 <w:webHidden/>
               </w:rPr>
-              <w:t>8</w:t>
+              <w:t>9</w:t>
             </w:r>
             <w:r>
               <w:rPr>
@@ -1657,13 +1772,13 @@
               <w:lang w:eastAsia="pt-PT"/>
             </w:rPr>
           </w:pPr>
-          <w:hyperlink w:anchor="_Toc529205744" w:history="1">
+          <w:hyperlink w:anchor="_Toc531270841" w:history="1">
             <w:r>
               <w:rPr>
                 <w:rStyle w:val="Hiperligao"/>
                 <w:noProof/>
               </w:rPr>
-              <w:t>Descrição plano de treino</w:t>
+              <w:t>Descrição Equipamentos</w:t>
             </w:r>
             <w:r>
               <w:rPr>
@@ -1684,7 +1799,7 @@
                 <w:noProof/>
                 <w:webHidden/>
               </w:rPr>
-              <w:instrText xml:space="preserve"> PAGEREF _Toc529205744 \h </w:instrText>
+              <w:instrText xml:space="preserve"> PAGEREF _Toc531270841 \h </w:instrText>
             </w:r>
             <w:r>
               <w:rPr>
@@ -1705,6 +1820,76 @@
                 <w:webHidden/>
               </w:rPr>
               <w:t>9</w:t>
+            </w:r>
+            <w:r>
+              <w:rPr>
+                <w:noProof/>
+                <w:webHidden/>
+              </w:rPr>
+              <w:fldChar w:fldCharType="end"/>
+            </w:r>
+          </w:hyperlink>
+        </w:p>
+        <w:p>
+          <w:pPr>
+            <w:pStyle w:val="ndice1"/>
+            <w:tabs>
+              <w:tab w:val="right" w:leader="dot" w:pos="8494"/>
+            </w:tabs>
+            <w:rPr>
+              <w:rFonts w:eastAsiaTheme="minorEastAsia"/>
+              <w:noProof/>
+              <w:lang w:eastAsia="pt-PT"/>
+            </w:rPr>
+          </w:pPr>
+          <w:hyperlink w:anchor="_Toc531270842" w:history="1">
+            <w:r>
+              <w:rPr>
+                <w:rStyle w:val="Hiperligao"/>
+                <w:noProof/>
+              </w:rPr>
+              <w:t>REQUISITOS NÃO FUNCIONAIS</w:t>
+            </w:r>
+            <w:r>
+              <w:rPr>
+                <w:noProof/>
+                <w:webHidden/>
+              </w:rPr>
+              <w:tab/>
+            </w:r>
+            <w:r>
+              <w:rPr>
+                <w:noProof/>
+                <w:webHidden/>
+              </w:rPr>
+              <w:fldChar w:fldCharType="begin"/>
+            </w:r>
+            <w:r>
+              <w:rPr>
+                <w:noProof/>
+                <w:webHidden/>
+              </w:rPr>
+              <w:instrText xml:space="preserve"> PAGEREF _Toc531270842 \h </w:instrText>
+            </w:r>
+            <w:r>
+              <w:rPr>
+                <w:noProof/>
+                <w:webHidden/>
+              </w:rPr>
+            </w:r>
+            <w:r>
+              <w:rPr>
+                <w:noProof/>
+                <w:webHidden/>
+              </w:rPr>
+              <w:fldChar w:fldCharType="separate"/>
+            </w:r>
+            <w:r>
+              <w:rPr>
+                <w:noProof/>
+                <w:webHidden/>
+              </w:rPr>
+              <w:t>10</w:t>
             </w:r>
             <w:r>
               <w:rPr>
@@ -1727,13 +1912,13 @@
               <w:lang w:eastAsia="pt-PT"/>
             </w:rPr>
           </w:pPr>
-          <w:hyperlink w:anchor="_Toc529205745" w:history="1">
+          <w:hyperlink w:anchor="_Toc531270843" w:history="1">
             <w:r>
               <w:rPr>
                 <w:rStyle w:val="Hiperligao"/>
                 <w:noProof/>
               </w:rPr>
-              <w:t>Listagem equipamentos</w:t>
+              <w:t>Descrição Responsividade</w:t>
             </w:r>
             <w:r>
               <w:rPr>
@@ -1754,7 +1939,7 @@
                 <w:noProof/>
                 <w:webHidden/>
               </w:rPr>
-              <w:instrText xml:space="preserve"> PAGEREF _Toc529205745 \h </w:instrText>
+              <w:instrText xml:space="preserve"> PAGEREF _Toc531270843 \h </w:instrText>
             </w:r>
             <w:r>
               <w:rPr>
@@ -1774,7 +1959,7 @@
                 <w:noProof/>
                 <w:webHidden/>
               </w:rPr>
-              <w:t>9</w:t>
+              <w:t>10</w:t>
             </w:r>
             <w:r>
               <w:rPr>
@@ -1797,13 +1982,13 @@
               <w:lang w:eastAsia="pt-PT"/>
             </w:rPr>
           </w:pPr>
-          <w:hyperlink w:anchor="_Toc529205746" w:history="1">
+          <w:hyperlink w:anchor="_Toc531270844" w:history="1">
             <w:r>
               <w:rPr>
                 <w:rStyle w:val="Hiperligao"/>
                 <w:noProof/>
               </w:rPr>
-              <w:t>Descrição Equipamentos</w:t>
+              <w:t>Tempo de resposta</w:t>
             </w:r>
             <w:r>
               <w:rPr>
@@ -1824,7 +2009,7 @@
                 <w:noProof/>
                 <w:webHidden/>
               </w:rPr>
-              <w:instrText xml:space="preserve"> PAGEREF _Toc529205746 \h </w:instrText>
+              <w:instrText xml:space="preserve"> PAGEREF _Toc531270844 \h </w:instrText>
             </w:r>
             <w:r>
               <w:rPr>
@@ -1845,76 +2030,6 @@
                 <w:webHidden/>
               </w:rPr>
               <w:t>10</w:t>
-            </w:r>
-            <w:r>
-              <w:rPr>
-                <w:noProof/>
-                <w:webHidden/>
-              </w:rPr>
-              <w:fldChar w:fldCharType="end"/>
-            </w:r>
-          </w:hyperlink>
-        </w:p>
-        <w:p>
-          <w:pPr>
-            <w:pStyle w:val="ndice1"/>
-            <w:tabs>
-              <w:tab w:val="right" w:leader="dot" w:pos="8494"/>
-            </w:tabs>
-            <w:rPr>
-              <w:rFonts w:eastAsiaTheme="minorEastAsia"/>
-              <w:noProof/>
-              <w:lang w:eastAsia="pt-PT"/>
-            </w:rPr>
-          </w:pPr>
-          <w:hyperlink w:anchor="_Toc529205747" w:history="1">
-            <w:r>
-              <w:rPr>
-                <w:rStyle w:val="Hiperligao"/>
-                <w:noProof/>
-              </w:rPr>
-              <w:t>REQUISITOS NÃO FUNCIONAIS</w:t>
-            </w:r>
-            <w:r>
-              <w:rPr>
-                <w:noProof/>
-                <w:webHidden/>
-              </w:rPr>
-              <w:tab/>
-            </w:r>
-            <w:r>
-              <w:rPr>
-                <w:noProof/>
-                <w:webHidden/>
-              </w:rPr>
-              <w:fldChar w:fldCharType="begin"/>
-            </w:r>
-            <w:r>
-              <w:rPr>
-                <w:noProof/>
-                <w:webHidden/>
-              </w:rPr>
-              <w:instrText xml:space="preserve"> PAGEREF _Toc529205747 \h </w:instrText>
-            </w:r>
-            <w:r>
-              <w:rPr>
-                <w:noProof/>
-                <w:webHidden/>
-              </w:rPr>
-            </w:r>
-            <w:r>
-              <w:rPr>
-                <w:noProof/>
-                <w:webHidden/>
-              </w:rPr>
-              <w:fldChar w:fldCharType="separate"/>
-            </w:r>
-            <w:r>
-              <w:rPr>
-                <w:noProof/>
-                <w:webHidden/>
-              </w:rPr>
-              <w:t>11</w:t>
             </w:r>
             <w:r>
               <w:rPr>
@@ -1937,13 +2052,13 @@
               <w:lang w:eastAsia="pt-PT"/>
             </w:rPr>
           </w:pPr>
-          <w:hyperlink w:anchor="_Toc529205748" w:history="1">
+          <w:hyperlink w:anchor="_Toc531270845" w:history="1">
             <w:r>
               <w:rPr>
                 <w:rStyle w:val="Hiperligao"/>
                 <w:noProof/>
               </w:rPr>
-              <w:t>Descrição Responsividade</w:t>
+              <w:t>Segurança de informação</w:t>
             </w:r>
             <w:r>
               <w:rPr>
@@ -1964,7 +2079,7 @@
                 <w:noProof/>
                 <w:webHidden/>
               </w:rPr>
-              <w:instrText xml:space="preserve"> PAGEREF _Toc529205748 \h </w:instrText>
+              <w:instrText xml:space="preserve"> PAGEREF _Toc531270845 \h </w:instrText>
             </w:r>
             <w:r>
               <w:rPr>
@@ -2007,13 +2122,13 @@
               <w:lang w:eastAsia="pt-PT"/>
             </w:rPr>
           </w:pPr>
-          <w:hyperlink w:anchor="_Toc529205749" w:history="1">
+          <w:hyperlink w:anchor="_Toc531270846" w:history="1">
             <w:r>
               <w:rPr>
                 <w:rStyle w:val="Hiperligao"/>
                 <w:noProof/>
               </w:rPr>
-              <w:t>Tempo de resposta</w:t>
+              <w:t>Disponibilidade</w:t>
             </w:r>
             <w:r>
               <w:rPr>
@@ -2034,7 +2149,7 @@
                 <w:noProof/>
                 <w:webHidden/>
               </w:rPr>
-              <w:instrText xml:space="preserve"> PAGEREF _Toc529205749 \h </w:instrText>
+              <w:instrText xml:space="preserve"> PAGEREF _Toc531270846 \h </w:instrText>
             </w:r>
             <w:r>
               <w:rPr>
@@ -2077,13 +2192,13 @@
               <w:lang w:eastAsia="pt-PT"/>
             </w:rPr>
           </w:pPr>
-          <w:hyperlink w:anchor="_Toc529205750" w:history="1">
+          <w:hyperlink w:anchor="_Toc531270847" w:history="1">
             <w:r>
               <w:rPr>
                 <w:rStyle w:val="Hiperligao"/>
                 <w:noProof/>
               </w:rPr>
-              <w:t>Segurança de informação</w:t>
+              <w:t>Atualização</w:t>
             </w:r>
             <w:r>
               <w:rPr>
@@ -2104,7 +2219,7 @@
                 <w:noProof/>
                 <w:webHidden/>
               </w:rPr>
-              <w:instrText xml:space="preserve"> PAGEREF _Toc529205750 \h </w:instrText>
+              <w:instrText xml:space="preserve"> PAGEREF _Toc531270847 \h </w:instrText>
             </w:r>
             <w:r>
               <w:rPr>
@@ -2125,146 +2240,6 @@
                 <w:webHidden/>
               </w:rPr>
               <w:t>12</w:t>
-            </w:r>
-            <w:r>
-              <w:rPr>
-                <w:noProof/>
-                <w:webHidden/>
-              </w:rPr>
-              <w:fldChar w:fldCharType="end"/>
-            </w:r>
-          </w:hyperlink>
-        </w:p>
-        <w:p>
-          <w:pPr>
-            <w:pStyle w:val="ndice2"/>
-            <w:tabs>
-              <w:tab w:val="right" w:leader="dot" w:pos="8494"/>
-            </w:tabs>
-            <w:rPr>
-              <w:rFonts w:eastAsiaTheme="minorEastAsia"/>
-              <w:noProof/>
-              <w:lang w:eastAsia="pt-PT"/>
-            </w:rPr>
-          </w:pPr>
-          <w:hyperlink w:anchor="_Toc529205751" w:history="1">
-            <w:r>
-              <w:rPr>
-                <w:rStyle w:val="Hiperligao"/>
-                <w:noProof/>
-              </w:rPr>
-              <w:t>Disponibilidade</w:t>
-            </w:r>
-            <w:r>
-              <w:rPr>
-                <w:noProof/>
-                <w:webHidden/>
-              </w:rPr>
-              <w:tab/>
-            </w:r>
-            <w:r>
-              <w:rPr>
-                <w:noProof/>
-                <w:webHidden/>
-              </w:rPr>
-              <w:fldChar w:fldCharType="begin"/>
-            </w:r>
-            <w:r>
-              <w:rPr>
-                <w:noProof/>
-                <w:webHidden/>
-              </w:rPr>
-              <w:instrText xml:space="preserve"> PAGEREF _Toc529205751 \h </w:instrText>
-            </w:r>
-            <w:r>
-              <w:rPr>
-                <w:noProof/>
-                <w:webHidden/>
-              </w:rPr>
-            </w:r>
-            <w:r>
-              <w:rPr>
-                <w:noProof/>
-                <w:webHidden/>
-              </w:rPr>
-              <w:fldChar w:fldCharType="separate"/>
-            </w:r>
-            <w:r>
-              <w:rPr>
-                <w:noProof/>
-                <w:webHidden/>
-              </w:rPr>
-              <w:t>12</w:t>
-            </w:r>
-            <w:r>
-              <w:rPr>
-                <w:noProof/>
-                <w:webHidden/>
-              </w:rPr>
-              <w:fldChar w:fldCharType="end"/>
-            </w:r>
-          </w:hyperlink>
-        </w:p>
-        <w:p>
-          <w:pPr>
-            <w:pStyle w:val="ndice2"/>
-            <w:tabs>
-              <w:tab w:val="right" w:leader="dot" w:pos="8494"/>
-            </w:tabs>
-            <w:rPr>
-              <w:rFonts w:eastAsiaTheme="minorEastAsia"/>
-              <w:noProof/>
-              <w:lang w:eastAsia="pt-PT"/>
-            </w:rPr>
-          </w:pPr>
-          <w:hyperlink w:anchor="_Toc529205752" w:history="1">
-            <w:r>
-              <w:rPr>
-                <w:rStyle w:val="Hiperligao"/>
-                <w:noProof/>
-              </w:rPr>
-              <w:t>Atualização</w:t>
-            </w:r>
-            <w:r>
-              <w:rPr>
-                <w:noProof/>
-                <w:webHidden/>
-              </w:rPr>
-              <w:tab/>
-            </w:r>
-            <w:r>
-              <w:rPr>
-                <w:noProof/>
-                <w:webHidden/>
-              </w:rPr>
-              <w:fldChar w:fldCharType="begin"/>
-            </w:r>
-            <w:r>
-              <w:rPr>
-                <w:noProof/>
-                <w:webHidden/>
-              </w:rPr>
-              <w:instrText xml:space="preserve"> PAGEREF _Toc529205752 \h </w:instrText>
-            </w:r>
-            <w:r>
-              <w:rPr>
-                <w:noProof/>
-                <w:webHidden/>
-              </w:rPr>
-            </w:r>
-            <w:r>
-              <w:rPr>
-                <w:noProof/>
-                <w:webHidden/>
-              </w:rPr>
-              <w:fldChar w:fldCharType="separate"/>
-            </w:r>
-            <w:r>
-              <w:rPr>
-                <w:noProof/>
-                <w:webHidden/>
-              </w:rPr>
-              <w:t>13</w:t>
             </w:r>
             <w:r>
               <w:rPr>
@@ -2295,7 +2270,7 @@
       <w:pPr>
         <w:pStyle w:val="Ttulo1"/>
       </w:pPr>
-      <w:bookmarkStart w:id="1" w:name="_Toc529205729"/>
+      <w:bookmarkStart w:id="1" w:name="_Toc531270825"/>
       <w:r>
         <w:lastRenderedPageBreak/>
         <w:t>REQUISITOS FUNCIONAIS</w:t>
@@ -2311,7 +2286,7 @@
           <w:numId w:val="0"/>
         </w:numPr>
       </w:pPr>
-      <w:bookmarkStart w:id="2" w:name="_Toc529205730"/>
+      <w:bookmarkStart w:id="2" w:name="_Toc531270826"/>
       <w:r>
         <w:t>Diferentes perfis de utilizador</w:t>
       </w:r>
@@ -2436,7 +2411,7 @@
           <w:numId w:val="0"/>
         </w:numPr>
       </w:pPr>
-      <w:bookmarkStart w:id="3" w:name="_Toc529205731"/>
+      <w:bookmarkStart w:id="3" w:name="_Toc531270827"/>
       <w:r>
         <w:t>Perfil administrador</w:t>
       </w:r>
@@ -2492,7 +2467,18 @@
         <w:t>Descrição:</w:t>
       </w:r>
       <w:r>
-        <w:t xml:space="preserve"> Perfil de administrador terá acesso a todas as funcionalidades de todos os perfis de utilizador.</w:t>
+        <w:t xml:space="preserve"> Perfil de administrador terá acesso a</w:t>
+      </w:r>
+      <w:r>
+        <w:t xml:space="preserve">o </w:t>
+      </w:r>
+      <w:proofErr w:type="spellStart"/>
+      <w:r>
+        <w:t>Backoffice</w:t>
+      </w:r>
+      <w:proofErr w:type="spellEnd"/>
+      <w:r>
+        <w:t xml:space="preserve"> da plataforma.</w:t>
       </w:r>
     </w:p>
     <w:p>
@@ -2506,10 +2492,7 @@
         <w:t xml:space="preserve"> </w:t>
       </w:r>
       <w:r>
-        <w:t>E</w:t>
-      </w:r>
-      <w:r>
-        <w:t>ssencial</w:t>
+        <w:t>Essencial</w:t>
       </w:r>
     </w:p>
     <w:p>
@@ -2531,8 +2514,16 @@
         <w:t>Verificação:</w:t>
       </w:r>
       <w:r>
-        <w:t xml:space="preserve"> Um utilizador com este perfil poderá aceder a todas as funcionalidades.</w:t>
-      </w:r>
+        <w:t xml:space="preserve"> Um utilizador com este perfil poderá aceder a</w:t>
+      </w:r>
+      <w:r>
+        <w:t xml:space="preserve">o </w:t>
+      </w:r>
+      <w:proofErr w:type="spellStart"/>
+      <w:r>
+        <w:t>Backoffice</w:t>
+      </w:r>
+      <w:proofErr w:type="spellEnd"/>
     </w:p>
     <w:p>
       <w:r>
@@ -2547,12 +2538,25 @@
           <w:numId w:val="0"/>
         </w:numPr>
       </w:pPr>
-      <w:bookmarkStart w:id="4" w:name="_Toc529205732"/>
+      <w:bookmarkStart w:id="4" w:name="_Toc531270828"/>
       <w:r>
         <w:lastRenderedPageBreak/>
-        <w:t>Perfil receção</w:t>
+        <w:t xml:space="preserve">Perfil </w:t>
+      </w:r>
+      <w:proofErr w:type="spellStart"/>
+      <w:r>
+        <w:t>personal</w:t>
+      </w:r>
+      <w:proofErr w:type="spellEnd"/>
+      <w:r>
+        <w:t xml:space="preserve"> </w:t>
+      </w:r>
+      <w:proofErr w:type="spellStart"/>
+      <w:r>
+        <w:t>trainer</w:t>
       </w:r>
       <w:bookmarkEnd w:id="4"/>
+      <w:proofErr w:type="spellEnd"/>
     </w:p>
     <w:p/>
     <w:p>
@@ -2565,7 +2569,7 @@
         <w:rPr>
           <w:b/>
         </w:rPr>
-        <w:t>Requisito Funcional 0003</w:t>
+        <w:t>Requisito Funcional 0004</w:t>
       </w:r>
     </w:p>
     <w:p>
@@ -2590,10 +2594,10 @@
         <w:rPr>
           <w:b/>
         </w:rPr>
-        <w:t>d:</w:t>
-      </w:r>
-      <w:r>
-        <w:t xml:space="preserve"> PU-03</w:t>
+        <w:t xml:space="preserve">d: </w:t>
+      </w:r>
+      <w:r>
+        <w:t>PU-04</w:t>
       </w:r>
     </w:p>
     <w:p>
@@ -2604,7 +2608,23 @@
         <w:t>Descrição:</w:t>
       </w:r>
       <w:r>
-        <w:t xml:space="preserve"> Perfil de receção poderá registar novos utilizadores, registar entradas e registar pagamentos de mensalidades.</w:t>
+        <w:t xml:space="preserve"> Perfil de </w:t>
+      </w:r>
+      <w:proofErr w:type="spellStart"/>
+      <w:r>
+        <w:t>personal</w:t>
+      </w:r>
+      <w:proofErr w:type="spellEnd"/>
+      <w:r>
+        <w:t xml:space="preserve"> </w:t>
+      </w:r>
+      <w:proofErr w:type="spellStart"/>
+      <w:r>
+        <w:t>trainer</w:t>
+      </w:r>
+      <w:proofErr w:type="spellEnd"/>
+      <w:r>
+        <w:t xml:space="preserve"> poderá criar novos planos de treino, associar planos de treino aos clientes, entre outros.</w:t>
       </w:r>
     </w:p>
     <w:p>
@@ -2618,10 +2638,7 @@
         <w:t xml:space="preserve"> </w:t>
       </w:r>
       <w:r>
-        <w:t>E</w:t>
-      </w:r>
-      <w:r>
-        <w:t>ssencial</w:t>
+        <w:t>Essencial</w:t>
       </w:r>
     </w:p>
     <w:p>
@@ -2643,7 +2660,23 @@
         <w:t>Restrições:</w:t>
       </w:r>
       <w:r>
-        <w:t xml:space="preserve"> Apenas terá acesso às funcionalidades de receção, todas as outras estarão restritas.</w:t>
+        <w:t xml:space="preserve"> Apenas terá acesso às funcionalidades de </w:t>
+      </w:r>
+      <w:proofErr w:type="spellStart"/>
+      <w:r>
+        <w:t>personal</w:t>
+      </w:r>
+      <w:proofErr w:type="spellEnd"/>
+      <w:r>
+        <w:t xml:space="preserve"> </w:t>
+      </w:r>
+      <w:proofErr w:type="spellStart"/>
+      <w:r>
+        <w:t>trainer</w:t>
+      </w:r>
+      <w:proofErr w:type="spellEnd"/>
+      <w:r>
+        <w:t>, todas as outras estarão restritas.</w:t>
       </w:r>
     </w:p>
     <w:p>
@@ -2673,104 +2706,87 @@
           <w:numId w:val="0"/>
         </w:numPr>
       </w:pPr>
-      <w:bookmarkStart w:id="5" w:name="_Toc529205733"/>
-      <w:r>
-        <w:t xml:space="preserve">Perfil </w:t>
-      </w:r>
-      <w:proofErr w:type="spellStart"/>
-      <w:r>
-        <w:t>personal</w:t>
-      </w:r>
-      <w:proofErr w:type="spellEnd"/>
+      <w:bookmarkStart w:id="5" w:name="_Toc531270829"/>
+      <w:r>
+        <w:t>Perfil cliente</w:t>
+      </w:r>
+      <w:bookmarkEnd w:id="5"/>
+    </w:p>
+    <w:p>
+      <w:pPr>
+        <w:tabs>
+          <w:tab w:val="left" w:pos="142"/>
+        </w:tabs>
+      </w:pPr>
+    </w:p>
+    <w:p>
+      <w:pPr>
+        <w:rPr>
+          <w:b/>
+        </w:rPr>
+      </w:pPr>
+      <w:r>
+        <w:rPr>
+          <w:b/>
+        </w:rPr>
+        <w:t>Requisito Funcional 0005</w:t>
+      </w:r>
+    </w:p>
+    <w:p>
+      <w:r>
+        <w:rPr>
+          <w:b/>
+        </w:rPr>
+        <w:t>Categoria:</w:t>
+      </w:r>
+      <w:r>
+        <w:t xml:space="preserve"> Perfis utilizador</w:t>
+      </w:r>
+    </w:p>
+    <w:p>
+      <w:r>
+        <w:rPr>
+          <w:b/>
+        </w:rPr>
+        <w:t>I</w:t>
+      </w:r>
+      <w:r>
+        <w:rPr>
+          <w:b/>
+        </w:rPr>
+        <w:t>d:</w:t>
+      </w:r>
+      <w:r>
+        <w:t xml:space="preserve"> PU-05</w:t>
+      </w:r>
+    </w:p>
+    <w:p>
+      <w:r>
+        <w:rPr>
+          <w:b/>
+        </w:rPr>
+        <w:t>Descrição:</w:t>
+      </w:r>
+      <w:r>
+        <w:t xml:space="preserve"> Perfil de </w:t>
+      </w:r>
+      <w:r>
+        <w:t>cliente que</w:t>
+      </w:r>
+      <w:r>
+        <w:t xml:space="preserve"> poderá ver o seu plano de treino, registo de entradas, registo de pagamento de mensalidades, entre outros.</w:t>
+      </w:r>
+    </w:p>
+    <w:p>
+      <w:r>
+        <w:rPr>
+          <w:b/>
+        </w:rPr>
+        <w:t>Prioridade:</w:t>
+      </w:r>
       <w:r>
         <w:t xml:space="preserve"> </w:t>
       </w:r>
-      <w:proofErr w:type="spellStart"/>
-      <w:r>
-        <w:t>trainer</w:t>
-      </w:r>
-      <w:bookmarkEnd w:id="5"/>
-      <w:proofErr w:type="spellEnd"/>
-    </w:p>
-    <w:p/>
-    <w:p>
-      <w:pPr>
-        <w:rPr>
-          <w:b/>
-        </w:rPr>
-      </w:pPr>
-      <w:r>
-        <w:rPr>
-          <w:b/>
-        </w:rPr>
-        <w:t>Requisito Funcional 0004</w:t>
-      </w:r>
-    </w:p>
-    <w:p>
-      <w:r>
-        <w:rPr>
-          <w:b/>
-        </w:rPr>
-        <w:t>Categoria:</w:t>
-      </w:r>
-      <w:r>
-        <w:t xml:space="preserve"> Perfis utilizador</w:t>
-      </w:r>
-    </w:p>
-    <w:p>
-      <w:r>
-        <w:rPr>
-          <w:b/>
-        </w:rPr>
-        <w:t>I</w:t>
-      </w:r>
-      <w:r>
-        <w:rPr>
-          <w:b/>
-        </w:rPr>
-        <w:t xml:space="preserve">d: </w:t>
-      </w:r>
-      <w:r>
-        <w:t>PU-04</w:t>
-      </w:r>
-    </w:p>
-    <w:p>
-      <w:r>
-        <w:rPr>
-          <w:b/>
-        </w:rPr>
-        <w:t>Descrição:</w:t>
-      </w:r>
-      <w:r>
-        <w:t xml:space="preserve"> Perfil de </w:t>
-      </w:r>
-      <w:proofErr w:type="spellStart"/>
-      <w:r>
-        <w:t>personal</w:t>
-      </w:r>
-      <w:proofErr w:type="spellEnd"/>
-      <w:r>
-        <w:t xml:space="preserve"> </w:t>
-      </w:r>
-      <w:proofErr w:type="spellStart"/>
-      <w:r>
-        <w:t>trainer</w:t>
-      </w:r>
-      <w:proofErr w:type="spellEnd"/>
-      <w:r>
-        <w:t xml:space="preserve"> poderá criar novos planos de treino, associar planos de treino aos clientes, entre outros.</w:t>
-      </w:r>
-    </w:p>
-    <w:p>
-      <w:r>
-        <w:rPr>
-          <w:b/>
-        </w:rPr>
-        <w:t>Prioridade:</w:t>
-      </w:r>
-      <w:r>
-        <w:t xml:space="preserve"> </w:t>
-      </w:r>
       <w:r>
         <w:t>Essencial</w:t>
       </w:r>
@@ -2794,23 +2810,7 @@
         <w:t>Restrições:</w:t>
       </w:r>
       <w:r>
-        <w:t xml:space="preserve"> Apenas terá acesso às funcionalidades de </w:t>
-      </w:r>
-      <w:proofErr w:type="spellStart"/>
-      <w:r>
-        <w:t>personal</w:t>
-      </w:r>
-      <w:proofErr w:type="spellEnd"/>
-      <w:r>
-        <w:t xml:space="preserve"> </w:t>
-      </w:r>
-      <w:proofErr w:type="spellStart"/>
-      <w:r>
-        <w:t>trainer</w:t>
-      </w:r>
-      <w:proofErr w:type="spellEnd"/>
-      <w:r>
-        <w:t>, todas as outras estarão restritas.</w:t>
+        <w:t xml:space="preserve"> Apenas terá acesso às funcionalidades de cliente, todas as outras estarão restritas.</w:t>
       </w:r>
     </w:p>
     <w:p>
@@ -2843,31 +2843,25 @@
           <w:numId w:val="0"/>
         </w:numPr>
       </w:pPr>
-      <w:bookmarkStart w:id="6" w:name="_Toc529205734"/>
+      <w:bookmarkStart w:id="6" w:name="_Toc531270830"/>
       <w:r>
         <w:lastRenderedPageBreak/>
-        <w:t>Perfil cliente</w:t>
+        <w:t>Login</w:t>
       </w:r>
       <w:bookmarkEnd w:id="6"/>
     </w:p>
+    <w:p/>
     <w:p>
       <w:pPr>
-        <w:tabs>
-          <w:tab w:val="left" w:pos="142"/>
-        </w:tabs>
+        <w:rPr>
+          <w:b/>
+        </w:rPr>
       </w:pPr>
-    </w:p>
-    <w:p>
-      <w:pPr>
-        <w:rPr>
-          <w:b/>
-        </w:rPr>
-      </w:pPr>
-      <w:r>
-        <w:rPr>
-          <w:b/>
-        </w:rPr>
-        <w:t>Requisito Funcional 0005</w:t>
+      <w:r>
+        <w:rPr>
+          <w:b/>
+        </w:rPr>
+        <w:t>Requisito Funcional 0006</w:t>
       </w:r>
     </w:p>
     <w:p>
@@ -2878,7 +2872,7 @@
         <w:t>Categoria:</w:t>
       </w:r>
       <w:r>
-        <w:t xml:space="preserve"> Perfis utilizador</w:t>
+        <w:t xml:space="preserve"> Plataforma</w:t>
       </w:r>
     </w:p>
     <w:p>
@@ -2895,7 +2889,7 @@
         <w:t>d:</w:t>
       </w:r>
       <w:r>
-        <w:t xml:space="preserve"> PU-05</w:t>
+        <w:t xml:space="preserve"> P-01</w:t>
       </w:r>
     </w:p>
     <w:p>
@@ -2906,13 +2900,13 @@
         <w:t>Descrição:</w:t>
       </w:r>
       <w:r>
-        <w:t xml:space="preserve"> Perfil de </w:t>
-      </w:r>
-      <w:r>
-        <w:t>cliente que</w:t>
-      </w:r>
-      <w:r>
-        <w:t xml:space="preserve"> poderá ver os seus planos de treino (atual e anteriores), registo de entradas, registo de pagamento de mensalidades, entre outros.</w:t>
+        <w:t xml:space="preserve"> </w:t>
+      </w:r>
+      <w:r>
+        <w:t>Existência</w:t>
+      </w:r>
+      <w:r>
+        <w:t xml:space="preserve"> de um sistema de login necessário para ter acesso às funcionalidades disponibilizadas</w:t>
       </w:r>
     </w:p>
     <w:p>
@@ -2948,7 +2942,7 @@
         <w:t>Restrições:</w:t>
       </w:r>
       <w:r>
-        <w:t xml:space="preserve"> Apenas terá acesso às funcionalidades de cliente, todas as outras estarão restritas.</w:t>
+        <w:t xml:space="preserve"> Para aceder à plataforma é obrigatório efetuar login com credenciais de acesso válidas.</w:t>
       </w:r>
     </w:p>
     <w:p>
@@ -2959,13 +2953,7 @@
         <w:t>Verificação:</w:t>
       </w:r>
       <w:r>
-        <w:t xml:space="preserve"> Um utilizador com este perfil apenas terá </w:t>
-      </w:r>
-      <w:r>
-        <w:t>visível</w:t>
-      </w:r>
-      <w:r>
-        <w:t xml:space="preserve"> as funcionalidades respetivas.</w:t>
+        <w:t xml:space="preserve"> Ao entrar na plataforma pela primeira vez, irá ser pedido as credenciais de acesso.</w:t>
       </w:r>
     </w:p>
     <w:p/>
@@ -2978,14 +2966,13 @@
           <w:numId w:val="0"/>
         </w:numPr>
       </w:pPr>
-      <w:bookmarkStart w:id="7" w:name="_Toc529205735"/>
-      <w:r>
-        <w:t>L</w:t>
-      </w:r>
-      <w:r>
-        <w:t>ogin</w:t>
+      <w:bookmarkStart w:id="7" w:name="_Toc531270831"/>
+      <w:proofErr w:type="spellStart"/>
+      <w:r>
+        <w:t>Backoffice</w:t>
       </w:r>
       <w:bookmarkEnd w:id="7"/>
+      <w:proofErr w:type="spellEnd"/>
     </w:p>
     <w:p/>
     <w:p>
@@ -2998,7 +2985,7 @@
         <w:rPr>
           <w:b/>
         </w:rPr>
-        <w:t>Requisito Funcional 0006</w:t>
+        <w:t>Requisito Funcional 0007</w:t>
       </w:r>
     </w:p>
     <w:p>
@@ -3023,10 +3010,10 @@
         <w:rPr>
           <w:b/>
         </w:rPr>
-        <w:t>d:</w:t>
-      </w:r>
-      <w:r>
-        <w:t xml:space="preserve"> P-01</w:t>
+        <w:t xml:space="preserve">d: </w:t>
+      </w:r>
+      <w:r>
+        <w:t>P-02</w:t>
       </w:r>
     </w:p>
     <w:p>
@@ -3037,13 +3024,7 @@
         <w:t>Descrição:</w:t>
       </w:r>
       <w:r>
-        <w:t xml:space="preserve"> </w:t>
-      </w:r>
-      <w:r>
-        <w:t>Existência</w:t>
-      </w:r>
-      <w:r>
-        <w:t xml:space="preserve"> de um sistema de login necessário para ter acesso às funcionalidades disponibilizadas</w:t>
+        <w:t xml:space="preserve"> Área restrita ao perfil de administrador, onde será possível gerir todos os aspetos da plataforma, como criar, editar e eliminar utilizadores, entre outros.</w:t>
       </w:r>
     </w:p>
     <w:p>
@@ -3054,10 +3035,7 @@
         <w:t>Prioridade:</w:t>
       </w:r>
       <w:r>
-        <w:t xml:space="preserve"> </w:t>
-      </w:r>
-      <w:r>
-        <w:t>Essencial</w:t>
+        <w:t xml:space="preserve"> Importante</w:t>
       </w:r>
     </w:p>
     <w:p>
@@ -3079,7 +3057,7 @@
         <w:t>Restrições:</w:t>
       </w:r>
       <w:r>
-        <w:t xml:space="preserve"> Para aceder à plataforma é obrigatório efetuar login com credenciais de acesso válidas.</w:t>
+        <w:t xml:space="preserve"> Apenas administradores terão acesso.</w:t>
       </w:r>
     </w:p>
     <w:p>
@@ -3090,7 +3068,38 @@
         <w:t>Verificação:</w:t>
       </w:r>
       <w:r>
-        <w:t xml:space="preserve"> Ao entrar na plataforma pela primeira vez, irá ser pedido as credenciais de acesso.</w:t>
+        <w:t xml:space="preserve"> Ao aceder ao </w:t>
+      </w:r>
+      <w:proofErr w:type="spellStart"/>
+      <w:r>
+        <w:t>B</w:t>
+      </w:r>
+      <w:r>
+        <w:t>ackoffice</w:t>
+      </w:r>
+      <w:proofErr w:type="spellEnd"/>
+      <w:r>
+        <w:t xml:space="preserve">, se o utilizador não tiver perfil de administrador então será impedido de aceder. Ao entrar no </w:t>
+      </w:r>
+      <w:proofErr w:type="spellStart"/>
+      <w:r>
+        <w:t>B</w:t>
+      </w:r>
+      <w:r>
+        <w:t>ackoffice</w:t>
+      </w:r>
+      <w:proofErr w:type="spellEnd"/>
+      <w:r>
+        <w:t xml:space="preserve">, será </w:t>
+      </w:r>
+      <w:r>
+        <w:t>visível</w:t>
+      </w:r>
+      <w:r>
+        <w:t xml:space="preserve"> várias ferramentas de gestão dos vários aspetos da plataforma</w:t>
+      </w:r>
+      <w:r>
+        <w:t>.</w:t>
       </w:r>
     </w:p>
     <w:p>
@@ -3106,11 +3115,11 @@
           <w:numId w:val="0"/>
         </w:numPr>
       </w:pPr>
-      <w:bookmarkStart w:id="8" w:name="_Toc529205736"/>
+      <w:bookmarkStart w:id="8" w:name="_Toc531270832"/>
       <w:proofErr w:type="spellStart"/>
       <w:r>
         <w:lastRenderedPageBreak/>
-        <w:t>Backoffice</w:t>
+        <w:t>Frontoffice</w:t>
       </w:r>
       <w:bookmarkEnd w:id="8"/>
       <w:proofErr w:type="spellEnd"/>
@@ -3126,7 +3135,7 @@
         <w:rPr>
           <w:b/>
         </w:rPr>
-        <w:t>Requisito Funcional 0007</w:t>
+        <w:t>Requisito Funcional 0008</w:t>
       </w:r>
     </w:p>
     <w:p>
@@ -3151,10 +3160,10 @@
         <w:rPr>
           <w:b/>
         </w:rPr>
-        <w:t xml:space="preserve">d: </w:t>
-      </w:r>
-      <w:r>
-        <w:t>P-02</w:t>
+        <w:t>d:</w:t>
+      </w:r>
+      <w:r>
+        <w:t xml:space="preserve"> P-04</w:t>
       </w:r>
     </w:p>
     <w:p>
@@ -3165,7 +3174,7 @@
         <w:t>Descrição:</w:t>
       </w:r>
       <w:r>
-        <w:t xml:space="preserve"> Área restrita ao perfil de administrador, onde será possível gerir todos os aspetos da plataforma, como criar, editar e eliminar utilizadores, entre outros.</w:t>
+        <w:t xml:space="preserve"> Área partilhada por todos os utilizadores, no entanto a visão e acesso de cada um será restrito pelo seu tipo de perfil.</w:t>
       </w:r>
     </w:p>
     <w:p>
@@ -3176,7 +3185,10 @@
         <w:t>Prioridade:</w:t>
       </w:r>
       <w:r>
-        <w:t xml:space="preserve"> Importante</w:t>
+        <w:t xml:space="preserve"> </w:t>
+      </w:r>
+      <w:r>
+        <w:t>Essencial</w:t>
       </w:r>
     </w:p>
     <w:p>
@@ -3198,7 +3210,13 @@
         <w:t>Restrições:</w:t>
       </w:r>
       <w:r>
-        <w:t xml:space="preserve"> Apenas administradores terão acesso.</w:t>
+        <w:t xml:space="preserve"> Necessário o utilizador estar autenticado. Cada perfil de utilizador terá </w:t>
+      </w:r>
+      <w:r>
+        <w:t>visível</w:t>
+      </w:r>
+      <w:r>
+        <w:t xml:space="preserve"> apenas as opções que lhe sejam permitidas.</w:t>
       </w:r>
     </w:p>
     <w:p>
@@ -3209,35 +3227,24 @@
         <w:t>Verificação:</w:t>
       </w:r>
       <w:r>
-        <w:t xml:space="preserve"> Ao aceder ao </w:t>
+        <w:t xml:space="preserve"> Ao entrar no </w:t>
       </w:r>
       <w:proofErr w:type="spellStart"/>
       <w:r>
-        <w:t>B</w:t>
-      </w:r>
-      <w:r>
-        <w:t>ackoffice</w:t>
+        <w:t>F</w:t>
+      </w:r>
+      <w:r>
+        <w:t>rontoffice</w:t>
       </w:r>
       <w:proofErr w:type="spellEnd"/>
       <w:r>
-        <w:t xml:space="preserve">, se o utilizador não tiver perfil de administrador então será impedido de aceder. Ao entrar no </w:t>
-      </w:r>
-      <w:proofErr w:type="spellStart"/>
-      <w:r>
-        <w:t>B</w:t>
-      </w:r>
-      <w:r>
-        <w:t>ackoffice</w:t>
-      </w:r>
-      <w:proofErr w:type="spellEnd"/>
-      <w:r>
-        <w:t xml:space="preserve">, será </w:t>
+        <w:t xml:space="preserve">, cada perfil de utilizador terá </w:t>
       </w:r>
       <w:r>
         <w:t>visível</w:t>
       </w:r>
       <w:r>
-        <w:t xml:space="preserve"> várias ferramentas de gestão dos vários aspetos da plataforma</w:t>
+        <w:t xml:space="preserve"> as opções respetivas ao seu enquadramento no negócio.</w:t>
       </w:r>
     </w:p>
     <w:p/>
@@ -3250,65 +3257,85 @@
           <w:numId w:val="0"/>
         </w:numPr>
       </w:pPr>
-      <w:bookmarkStart w:id="9" w:name="_Toc529205737"/>
+      <w:bookmarkStart w:id="9" w:name="_Toc531270833"/>
+      <w:r>
+        <w:t>Suporte</w:t>
+      </w:r>
+      <w:bookmarkEnd w:id="9"/>
+    </w:p>
+    <w:p/>
+    <w:p>
+      <w:pPr>
+        <w:rPr>
+          <w:b/>
+        </w:rPr>
+      </w:pPr>
+      <w:r>
+        <w:rPr>
+          <w:b/>
+        </w:rPr>
+        <w:t>Requisito Funcional 0009</w:t>
+      </w:r>
+    </w:p>
+    <w:p>
+      <w:r>
+        <w:rPr>
+          <w:b/>
+        </w:rPr>
+        <w:t>Categoria:</w:t>
+      </w:r>
+      <w:r>
+        <w:t xml:space="preserve"> Plataforma</w:t>
+      </w:r>
+    </w:p>
+    <w:p>
+      <w:r>
+        <w:rPr>
+          <w:b/>
+        </w:rPr>
+        <w:t>I</w:t>
+      </w:r>
+      <w:r>
+        <w:rPr>
+          <w:b/>
+        </w:rPr>
+        <w:t>d:</w:t>
+      </w:r>
+      <w:r>
+        <w:t xml:space="preserve"> P-09</w:t>
+      </w:r>
+    </w:p>
+    <w:p>
+      <w:r>
+        <w:rPr>
+          <w:b/>
+        </w:rPr>
+        <w:t>Descrição:</w:t>
+      </w:r>
+      <w:r>
+        <w:t xml:space="preserve"> </w:t>
+      </w:r>
+      <w:r>
+        <w:t>Área</w:t>
+      </w:r>
+      <w:r>
+        <w:t xml:space="preserve"> onde os clientes e </w:t>
+      </w:r>
       <w:proofErr w:type="spellStart"/>
       <w:r>
-        <w:t>Frontoffice</w:t>
-      </w:r>
-      <w:bookmarkEnd w:id="9"/>
+        <w:t>personal</w:t>
+      </w:r>
       <w:proofErr w:type="spellEnd"/>
-    </w:p>
-    <w:p/>
-    <w:p>
-      <w:pPr>
-        <w:rPr>
-          <w:b/>
-        </w:rPr>
-      </w:pPr>
-      <w:r>
-        <w:rPr>
-          <w:b/>
-        </w:rPr>
-        <w:t>Requisito Funcional 0008</w:t>
-      </w:r>
-    </w:p>
-    <w:p>
-      <w:r>
-        <w:rPr>
-          <w:b/>
-        </w:rPr>
-        <w:t>Categoria:</w:t>
-      </w:r>
-      <w:r>
-        <w:t xml:space="preserve"> Plataforma</w:t>
-      </w:r>
-    </w:p>
-    <w:p>
-      <w:r>
-        <w:rPr>
-          <w:b/>
-        </w:rPr>
-        <w:t>I</w:t>
-      </w:r>
-      <w:r>
-        <w:rPr>
-          <w:b/>
-        </w:rPr>
-        <w:t>d:</w:t>
-      </w:r>
-      <w:r>
-        <w:t xml:space="preserve"> P-04</w:t>
-      </w:r>
-    </w:p>
-    <w:p>
-      <w:r>
-        <w:rPr>
-          <w:b/>
-        </w:rPr>
-        <w:t>Descrição:</w:t>
-      </w:r>
-      <w:r>
-        <w:t xml:space="preserve"> Área partilhada por todos os utilizadores, no entanto a visão e acesso de cada um será restrito pelo seu tipo de perfil.</w:t>
+      <w:r>
+        <w:t xml:space="preserve"> </w:t>
+      </w:r>
+      <w:proofErr w:type="spellStart"/>
+      <w:r>
+        <w:t>trainers</w:t>
+      </w:r>
+      <w:proofErr w:type="spellEnd"/>
+      <w:r>
+        <w:t xml:space="preserve"> podem submeter um pedido como um esclarecimento de dúvidas, reportar equipamento danificado entre outros.</w:t>
       </w:r>
     </w:p>
     <w:p>
@@ -3322,7 +3349,7 @@
         <w:t xml:space="preserve"> </w:t>
       </w:r>
       <w:r>
-        <w:t>Essencial</w:t>
+        <w:t>Normal</w:t>
       </w:r>
     </w:p>
     <w:p>
@@ -3344,13 +3371,7 @@
         <w:t>Restrições:</w:t>
       </w:r>
       <w:r>
-        <w:t xml:space="preserve"> Necessário o utilizador estar autenticado. Cada perfil de utilizador terá </w:t>
-      </w:r>
-      <w:r>
-        <w:t>visível</w:t>
-      </w:r>
-      <w:r>
-        <w:t xml:space="preserve"> apenas as opções que lhe sejam permitidas.</w:t>
+        <w:t xml:space="preserve"> Necessário o utilizador estar autenticado.</w:t>
       </w:r>
     </w:p>
     <w:p>
@@ -3372,13 +3393,19 @@
       </w:r>
       <w:proofErr w:type="spellEnd"/>
       <w:r>
-        <w:t xml:space="preserve">, cada perfil de utilizador terá </w:t>
-      </w:r>
-      <w:r>
-        <w:t>visível</w:t>
-      </w:r>
-      <w:r>
-        <w:t xml:space="preserve"> as opções respetivas ao seu enquadramento no negócio.</w:t>
+        <w:t>, haverá um</w:t>
+      </w:r>
+      <w:r>
+        <w:t>a</w:t>
+      </w:r>
+      <w:r>
+        <w:t xml:space="preserve"> opção de suporte que permitirá entrar em contacto com as entidades que regulam o </w:t>
+      </w:r>
+      <w:r>
+        <w:t>estabelecimento</w:t>
+      </w:r>
+      <w:r>
+        <w:t>.</w:t>
       </w:r>
     </w:p>
     <w:p>
@@ -3394,10 +3421,10 @@
           <w:numId w:val="0"/>
         </w:numPr>
       </w:pPr>
-      <w:bookmarkStart w:id="10" w:name="_Toc529205738"/>
+      <w:bookmarkStart w:id="10" w:name="_Toc531270834"/>
       <w:r>
         <w:lastRenderedPageBreak/>
-        <w:t>Suporte</w:t>
+        <w:t>Relatórios</w:t>
       </w:r>
       <w:bookmarkEnd w:id="10"/>
     </w:p>
@@ -3412,7 +3439,7 @@
         <w:rPr>
           <w:b/>
         </w:rPr>
-        <w:t>Requisito Funcional 0009</w:t>
+        <w:t>Requisito Funcional 0010</w:t>
       </w:r>
     </w:p>
     <w:p>
@@ -3431,16 +3458,16 @@
         <w:rPr>
           <w:b/>
         </w:rPr>
-        <w:t>I</w:t>
-      </w:r>
-      <w:r>
-        <w:rPr>
-          <w:b/>
-        </w:rPr>
-        <w:t>d:</w:t>
-      </w:r>
-      <w:r>
-        <w:t xml:space="preserve"> P-09</w:t>
+        <w:t>Id</w:t>
+      </w:r>
+      <w:r>
+        <w:rPr>
+          <w:b/>
+        </w:rPr>
+        <w:t>:</w:t>
+      </w:r>
+      <w:r>
+        <w:t xml:space="preserve"> P-10</w:t>
       </w:r>
     </w:p>
     <w:p>
@@ -3451,29 +3478,7 @@
         <w:t>Descrição:</w:t>
       </w:r>
       <w:r>
-        <w:t xml:space="preserve"> </w:t>
-      </w:r>
-      <w:r>
-        <w:t>Área</w:t>
-      </w:r>
-      <w:r>
-        <w:t xml:space="preserve"> onde os clientes e </w:t>
-      </w:r>
-      <w:proofErr w:type="spellStart"/>
-      <w:r>
-        <w:t>personal</w:t>
-      </w:r>
-      <w:proofErr w:type="spellEnd"/>
-      <w:r>
-        <w:t xml:space="preserve"> </w:t>
-      </w:r>
-      <w:proofErr w:type="spellStart"/>
-      <w:r>
-        <w:t>trainers</w:t>
-      </w:r>
-      <w:proofErr w:type="spellEnd"/>
-      <w:r>
-        <w:t xml:space="preserve"> podem submeter um pedido como um esclarecimento de dúvidas, reportar equipamento danificado entre outros.</w:t>
+        <w:t xml:space="preserve"> Cada perfil de utilizador irá ter acesso a um conjunto de relatórios de interesse, como quantidade de membros registados por mês do ano, entre outros.</w:t>
       </w:r>
     </w:p>
     <w:p>
@@ -3484,10 +3489,7 @@
         <w:t>Prioridade:</w:t>
       </w:r>
       <w:r>
-        <w:t xml:space="preserve"> </w:t>
-      </w:r>
-      <w:r>
-        <w:t>Normal</w:t>
+        <w:t xml:space="preserve"> Importante</w:t>
       </w:r>
     </w:p>
     <w:p>
@@ -3520,30 +3522,7 @@
         <w:t>Verificação:</w:t>
       </w:r>
       <w:r>
-        <w:t xml:space="preserve"> Ao entrar no </w:t>
-      </w:r>
-      <w:proofErr w:type="spellStart"/>
-      <w:r>
-        <w:t>F</w:t>
-      </w:r>
-      <w:r>
-        <w:t>rontoffice</w:t>
-      </w:r>
-      <w:proofErr w:type="spellEnd"/>
-      <w:r>
-        <w:t>, haverá um</w:t>
-      </w:r>
-      <w:r>
-        <w:t>a</w:t>
-      </w:r>
-      <w:r>
-        <w:t xml:space="preserve"> opção de suporte que permitirá entrar em contacto com as entidades que regulam o </w:t>
-      </w:r>
-      <w:r>
-        <w:t>estabelecimento</w:t>
-      </w:r>
-      <w:r>
-        <w:t>.</w:t>
+        <w:t xml:space="preserve"> Haverá uma opção de gerar relatórios que irá gerar o relatório escolhido.</w:t>
       </w:r>
     </w:p>
     <w:p/>
@@ -3556,9 +3535,9 @@
           <w:numId w:val="0"/>
         </w:numPr>
       </w:pPr>
-      <w:bookmarkStart w:id="11" w:name="_Toc529205739"/>
-      <w:r>
-        <w:t>Relatórios</w:t>
+      <w:bookmarkStart w:id="11" w:name="_Toc531270835"/>
+      <w:r>
+        <w:t>Notificações</w:t>
       </w:r>
       <w:bookmarkEnd w:id="11"/>
     </w:p>
@@ -3573,7 +3552,7 @@
         <w:rPr>
           <w:b/>
         </w:rPr>
-        <w:t>Requisito Funcional 0010</w:t>
+        <w:t>Requisito Funcional 0011</w:t>
       </w:r>
     </w:p>
     <w:p>
@@ -3592,16 +3571,16 @@
         <w:rPr>
           <w:b/>
         </w:rPr>
-        <w:t>Id</w:t>
-      </w:r>
-      <w:r>
-        <w:rPr>
-          <w:b/>
-        </w:rPr>
-        <w:t>:</w:t>
-      </w:r>
-      <w:r>
-        <w:t xml:space="preserve"> P-10</w:t>
+        <w:t>I</w:t>
+      </w:r>
+      <w:r>
+        <w:rPr>
+          <w:b/>
+        </w:rPr>
+        <w:t>d:</w:t>
+      </w:r>
+      <w:r>
+        <w:t xml:space="preserve"> P-11</w:t>
       </w:r>
     </w:p>
     <w:p>
@@ -3612,7 +3591,7 @@
         <w:t>Descrição:</w:t>
       </w:r>
       <w:r>
-        <w:t xml:space="preserve"> Cada perfil de utilizador irá ter acesso a um conjunto de relatórios de interesse, como quantidade de membros registados por mês do ano, entre outros.</w:t>
+        <w:t xml:space="preserve"> Os clientes poderão receber notificações como por exemplo mensalidade atrasada.</w:t>
       </w:r>
     </w:p>
     <w:p>
@@ -3645,7 +3624,7 @@
         <w:t>Restrições:</w:t>
       </w:r>
       <w:r>
-        <w:t xml:space="preserve"> Necessário o utilizador estar autenticado.</w:t>
+        <w:t xml:space="preserve"> Necessário o utilizador estar autenticado e ter perfil de cliente.</w:t>
       </w:r>
     </w:p>
     <w:p>
@@ -3656,7 +3635,7 @@
         <w:t>Verificação:</w:t>
       </w:r>
       <w:r>
-        <w:t xml:space="preserve"> Haverá uma opção de gerar relatórios que irá gerar o relatório escolhido.</w:t>
+        <w:t xml:space="preserve"> Haverá uma área especifica para notificações.</w:t>
       </w:r>
     </w:p>
     <w:p>
@@ -3672,10 +3651,10 @@
           <w:numId w:val="0"/>
         </w:numPr>
       </w:pPr>
-      <w:bookmarkStart w:id="12" w:name="_Toc529205740"/>
+      <w:bookmarkStart w:id="12" w:name="_Toc531270836"/>
       <w:r>
         <w:lastRenderedPageBreak/>
-        <w:t>Notificações</w:t>
+        <w:t>Listagem exercícios</w:t>
       </w:r>
       <w:bookmarkEnd w:id="12"/>
     </w:p>
@@ -3690,7 +3669,7 @@
         <w:rPr>
           <w:b/>
         </w:rPr>
-        <w:t>Requisito Funcional 0011</w:t>
+        <w:t>Requisito Funcional 0012</w:t>
       </w:r>
     </w:p>
     <w:p>
@@ -3701,7 +3680,10 @@
         <w:t>Categoria:</w:t>
       </w:r>
       <w:r>
-        <w:t xml:space="preserve"> Plataforma</w:t>
+        <w:t xml:space="preserve"> </w:t>
+      </w:r>
+      <w:r>
+        <w:t>Exercícios</w:t>
       </w:r>
     </w:p>
     <w:p>
@@ -3718,7 +3700,7 @@
         <w:t>d:</w:t>
       </w:r>
       <w:r>
-        <w:t xml:space="preserve"> P-11</w:t>
+        <w:t xml:space="preserve"> EX-01</w:t>
       </w:r>
     </w:p>
     <w:p>
@@ -3729,7 +3711,19 @@
         <w:t>Descrição:</w:t>
       </w:r>
       <w:r>
-        <w:t xml:space="preserve"> Os clientes poderão receber notificações como por exemplo mensalidade atrasada.</w:t>
+        <w:t xml:space="preserve"> Página onde será </w:t>
+      </w:r>
+      <w:r>
+        <w:t>possível</w:t>
+      </w:r>
+      <w:r>
+        <w:t xml:space="preserve"> ver todos os </w:t>
+      </w:r>
+      <w:r>
+        <w:t>exercícios</w:t>
+      </w:r>
+      <w:r>
+        <w:t xml:space="preserve"> existentes, podendo aplicar filtros na pesquisa</w:t>
       </w:r>
     </w:p>
     <w:p>
@@ -3762,7 +3756,7 @@
         <w:t>Restrições:</w:t>
       </w:r>
       <w:r>
-        <w:t xml:space="preserve"> Necessário o utilizador estar autenticado e ter perfil de cliente.</w:t>
+        <w:t xml:space="preserve"> Necessário o utilizador estar autenticado.</w:t>
       </w:r>
     </w:p>
     <w:p>
@@ -3773,7 +3767,19 @@
         <w:t>Verificação:</w:t>
       </w:r>
       <w:r>
-        <w:t xml:space="preserve"> Haverá uma área especifica para notificações.</w:t>
+        <w:t xml:space="preserve"> Haverá uma página onde será </w:t>
+      </w:r>
+      <w:r>
+        <w:t>visível</w:t>
+      </w:r>
+      <w:r>
+        <w:t xml:space="preserve"> uma listagem de </w:t>
+      </w:r>
+      <w:r>
+        <w:t>exercícios</w:t>
+      </w:r>
+      <w:r>
+        <w:t>.</w:t>
       </w:r>
     </w:p>
     <w:p/>
@@ -3786,12 +3792,9 @@
           <w:numId w:val="0"/>
         </w:numPr>
       </w:pPr>
-      <w:bookmarkStart w:id="13" w:name="_Toc529205741"/>
-      <w:r>
-        <w:t>Listagem</w:t>
-      </w:r>
-      <w:r>
-        <w:t xml:space="preserve"> exercícios</w:t>
+      <w:bookmarkStart w:id="13" w:name="_Toc531270837"/>
+      <w:r>
+        <w:t>Descrição exercícios</w:t>
       </w:r>
       <w:bookmarkEnd w:id="13"/>
     </w:p>
@@ -3806,7 +3809,7 @@
         <w:rPr>
           <w:b/>
         </w:rPr>
-        <w:t>Requisito Funcional 0012</w:t>
+        <w:t>Requisito Funcional 0013</w:t>
       </w:r>
     </w:p>
     <w:p>
@@ -3837,7 +3840,7 @@
         <w:t>d:</w:t>
       </w:r>
       <w:r>
-        <w:t xml:space="preserve"> EX-01</w:t>
+        <w:t xml:space="preserve"> EX-02</w:t>
       </w:r>
     </w:p>
     <w:p>
@@ -3848,19 +3851,19 @@
         <w:t>Descrição:</w:t>
       </w:r>
       <w:r>
-        <w:t xml:space="preserve"> Página onde será </w:t>
-      </w:r>
-      <w:r>
-        <w:t>possível</w:t>
-      </w:r>
-      <w:r>
-        <w:t xml:space="preserve"> ver todos os </w:t>
-      </w:r>
-      <w:r>
-        <w:t>exercícios</w:t>
-      </w:r>
-      <w:r>
-        <w:t xml:space="preserve"> existentes, podendo aplicar filtros na pesquisa</w:t>
+        <w:t xml:space="preserve"> Cada </w:t>
+      </w:r>
+      <w:r>
+        <w:t>exercício</w:t>
+      </w:r>
+      <w:r>
+        <w:t xml:space="preserve"> terá um</w:t>
+      </w:r>
+      <w:r>
+        <w:t>a</w:t>
+      </w:r>
+      <w:r>
+        <w:t xml:space="preserve"> página onde irá conter dados como a sua descrição, equipamento necessário entre outros.</w:t>
       </w:r>
     </w:p>
     <w:p>
@@ -3904,19 +3907,13 @@
         <w:t>Verificação:</w:t>
       </w:r>
       <w:r>
-        <w:t xml:space="preserve"> Haverá uma página onde será </w:t>
-      </w:r>
-      <w:r>
-        <w:t>visível</w:t>
-      </w:r>
-      <w:r>
-        <w:t xml:space="preserve"> uma listagem de </w:t>
-      </w:r>
-      <w:r>
-        <w:t>exercícios</w:t>
-      </w:r>
-      <w:r>
-        <w:t>.</w:t>
+        <w:t xml:space="preserve"> Dentro da listagem, cada </w:t>
+      </w:r>
+      <w:r>
+        <w:t>exercício</w:t>
+      </w:r>
+      <w:r>
+        <w:t xml:space="preserve"> terá um botão que irá permitir visualizar ao detalhe.</w:t>
       </w:r>
     </w:p>
     <w:p>
@@ -3932,10 +3929,10 @@
           <w:numId w:val="0"/>
         </w:numPr>
       </w:pPr>
-      <w:bookmarkStart w:id="14" w:name="_Toc529205742"/>
+      <w:bookmarkStart w:id="14" w:name="_Toc531270838"/>
       <w:r>
         <w:lastRenderedPageBreak/>
-        <w:t>Descrição exercícios</w:t>
+        <w:t>Listagem planos de treino</w:t>
       </w:r>
       <w:bookmarkEnd w:id="14"/>
     </w:p>
@@ -3950,7 +3947,7 @@
         <w:rPr>
           <w:b/>
         </w:rPr>
-        <w:t>Requisito Funcional 0013</w:t>
+        <w:t>Requisito Funcional 0014</w:t>
       </w:r>
     </w:p>
     <w:p>
@@ -3961,10 +3958,7 @@
         <w:t>Categoria:</w:t>
       </w:r>
       <w:r>
-        <w:t xml:space="preserve"> </w:t>
-      </w:r>
-      <w:r>
-        <w:t>Exercícios</w:t>
+        <w:t xml:space="preserve"> Plano de treino</w:t>
       </w:r>
     </w:p>
     <w:p>
@@ -3981,7 +3975,7 @@
         <w:t>d:</w:t>
       </w:r>
       <w:r>
-        <w:t xml:space="preserve"> EX-02</w:t>
+        <w:t xml:space="preserve"> PL-01</w:t>
       </w:r>
     </w:p>
     <w:p>
@@ -3992,19 +3986,13 @@
         <w:t>Descrição:</w:t>
       </w:r>
       <w:r>
-        <w:t xml:space="preserve"> Cada </w:t>
-      </w:r>
-      <w:r>
-        <w:t>exercício</w:t>
-      </w:r>
-      <w:r>
-        <w:t xml:space="preserve"> terá um</w:t>
-      </w:r>
-      <w:r>
-        <w:t>a</w:t>
-      </w:r>
-      <w:r>
-        <w:t xml:space="preserve"> página onde irá conter dados como a sua descrição, equipamento necessário entre outros.</w:t>
+        <w:t xml:space="preserve"> Página onde será </w:t>
+      </w:r>
+      <w:r>
+        <w:t>possível</w:t>
+      </w:r>
+      <w:r>
+        <w:t xml:space="preserve"> ver todos os planos de treino existentes, podendo aplicar filtros na pesquisa</w:t>
       </w:r>
     </w:p>
     <w:p>
@@ -4048,13 +4036,13 @@
         <w:t>Verificação:</w:t>
       </w:r>
       <w:r>
-        <w:t xml:space="preserve"> Dentro da listagem, cada </w:t>
-      </w:r>
-      <w:r>
-        <w:t>exercício</w:t>
-      </w:r>
-      <w:r>
-        <w:t xml:space="preserve"> terá um botão que irá permitir visualizar ao detalhe.</w:t>
+        <w:t xml:space="preserve"> Haverá uma página onde será </w:t>
+      </w:r>
+      <w:r>
+        <w:t>visível</w:t>
+      </w:r>
+      <w:r>
+        <w:t xml:space="preserve"> uma listagem de planos de treino.</w:t>
       </w:r>
     </w:p>
     <w:p/>
@@ -4067,12 +4055,9 @@
           <w:numId w:val="0"/>
         </w:numPr>
       </w:pPr>
-      <w:bookmarkStart w:id="15" w:name="_Toc529205743"/>
-      <w:r>
-        <w:t>Listagem</w:t>
-      </w:r>
-      <w:r>
-        <w:t xml:space="preserve"> planos de treino</w:t>
+      <w:bookmarkStart w:id="15" w:name="_Toc531270839"/>
+      <w:r>
+        <w:t>Descrição plano de treino</w:t>
       </w:r>
       <w:bookmarkEnd w:id="15"/>
     </w:p>
@@ -4087,7 +4072,7 @@
         <w:rPr>
           <w:b/>
         </w:rPr>
-        <w:t>Requisito Funcional 0014</w:t>
+        <w:t>Requisito Funcional 0015</w:t>
       </w:r>
     </w:p>
     <w:p>
@@ -4115,7 +4100,7 @@
         <w:t>d:</w:t>
       </w:r>
       <w:r>
-        <w:t xml:space="preserve"> PL-01</w:t>
+        <w:t xml:space="preserve"> PL-02</w:t>
       </w:r>
     </w:p>
     <w:p>
@@ -4126,13 +4111,25 @@
         <w:t>Descrição:</w:t>
       </w:r>
       <w:r>
-        <w:t xml:space="preserve"> Página onde será </w:t>
-      </w:r>
-      <w:r>
-        <w:t>possível</w:t>
-      </w:r>
-      <w:r>
-        <w:t xml:space="preserve"> ver todos os planos de treino existentes, podendo aplicar filtros na pesquisa</w:t>
+        <w:t xml:space="preserve"> Cada </w:t>
+      </w:r>
+      <w:r>
+        <w:t>exercício</w:t>
+      </w:r>
+      <w:r>
+        <w:t xml:space="preserve"> terá um</w:t>
+      </w:r>
+      <w:r>
+        <w:t>a</w:t>
+      </w:r>
+      <w:r>
+        <w:t xml:space="preserve"> página onde irá conter dados como a sua descrição, </w:t>
+      </w:r>
+      <w:r>
+        <w:t>exercícios</w:t>
+      </w:r>
+      <w:r>
+        <w:t>, entre outros.</w:t>
       </w:r>
     </w:p>
     <w:p>
@@ -4176,13 +4173,7 @@
         <w:t>Verificação:</w:t>
       </w:r>
       <w:r>
-        <w:t xml:space="preserve"> Haverá uma página onde será </w:t>
-      </w:r>
-      <w:r>
-        <w:t>visível</w:t>
-      </w:r>
-      <w:r>
-        <w:t xml:space="preserve"> uma listagem de planos de treino.</w:t>
+        <w:t xml:space="preserve"> Dentro da listagem, cada plano de treino terá um botão que irá permitir visualizar ao detalhe.</w:t>
       </w:r>
     </w:p>
     <w:p>
@@ -4198,10 +4189,10 @@
           <w:numId w:val="0"/>
         </w:numPr>
       </w:pPr>
-      <w:bookmarkStart w:id="16" w:name="_Toc529205744"/>
+      <w:bookmarkStart w:id="16" w:name="_Toc531270840"/>
       <w:r>
         <w:lastRenderedPageBreak/>
-        <w:t>Descrição plano de treino</w:t>
+        <w:t>Listagem equipamentos</w:t>
       </w:r>
       <w:bookmarkEnd w:id="16"/>
     </w:p>
@@ -4216,7 +4207,7 @@
         <w:rPr>
           <w:b/>
         </w:rPr>
-        <w:t>Requisito Funcional 0015</w:t>
+        <w:t>Requisito Funcional 0016</w:t>
       </w:r>
     </w:p>
     <w:p>
@@ -4227,7 +4218,7 @@
         <w:t>Categoria:</w:t>
       </w:r>
       <w:r>
-        <w:t xml:space="preserve"> Plano de treino</w:t>
+        <w:t xml:space="preserve"> Equipamentos</w:t>
       </w:r>
     </w:p>
     <w:p>
@@ -4244,7 +4235,7 @@
         <w:t>d:</w:t>
       </w:r>
       <w:r>
-        <w:t xml:space="preserve"> PL-02</w:t>
+        <w:t xml:space="preserve"> EQ-01</w:t>
       </w:r>
     </w:p>
     <w:p>
@@ -4255,25 +4246,13 @@
         <w:t>Descrição:</w:t>
       </w:r>
       <w:r>
-        <w:t xml:space="preserve"> Cada </w:t>
-      </w:r>
-      <w:r>
-        <w:t>exercício</w:t>
-      </w:r>
-      <w:r>
-        <w:t xml:space="preserve"> terá um</w:t>
-      </w:r>
-      <w:r>
-        <w:t>a</w:t>
-      </w:r>
-      <w:r>
-        <w:t xml:space="preserve"> página onde irá conter dados como a sua descrição, </w:t>
-      </w:r>
-      <w:r>
-        <w:t>exercícios</w:t>
-      </w:r>
-      <w:r>
-        <w:t>, entre outros.</w:t>
+        <w:t xml:space="preserve"> Página onde será </w:t>
+      </w:r>
+      <w:r>
+        <w:t>possível</w:t>
+      </w:r>
+      <w:r>
+        <w:t xml:space="preserve"> consultar todos os equipamentos existentes, podendo aplicar filtros na pesquisa</w:t>
       </w:r>
     </w:p>
     <w:p>
@@ -4284,7 +4263,10 @@
         <w:t>Prioridade:</w:t>
       </w:r>
       <w:r>
-        <w:t xml:space="preserve"> Importante</w:t>
+        <w:t xml:space="preserve"> </w:t>
+      </w:r>
+      <w:r>
+        <w:t>Normal</w:t>
       </w:r>
     </w:p>
     <w:p>
@@ -4306,7 +4288,7 @@
         <w:t>Restrições:</w:t>
       </w:r>
       <w:r>
-        <w:t xml:space="preserve"> Necessário o utilizador estar autenticado.</w:t>
+        <w:t xml:space="preserve"> Necessário o utilizador estar autenticado</w:t>
       </w:r>
     </w:p>
     <w:p>
@@ -4317,7 +4299,13 @@
         <w:t>Verificação:</w:t>
       </w:r>
       <w:r>
-        <w:t xml:space="preserve"> Dentro da listagem, cada plano de treino terá um botão que irá permitir visualizar ao detalhe.</w:t>
+        <w:t xml:space="preserve"> Haverá uma página onde será </w:t>
+      </w:r>
+      <w:r>
+        <w:t>visível</w:t>
+      </w:r>
+      <w:r>
+        <w:t xml:space="preserve"> uma listagem de equipamentos.</w:t>
       </w:r>
     </w:p>
     <w:p/>
@@ -4330,12 +4318,9 @@
           <w:numId w:val="0"/>
         </w:numPr>
       </w:pPr>
-      <w:bookmarkStart w:id="17" w:name="_Toc529205745"/>
-      <w:r>
-        <w:t>Listagem</w:t>
-      </w:r>
-      <w:r>
-        <w:t xml:space="preserve"> equipamentos</w:t>
+      <w:bookmarkStart w:id="17" w:name="_Toc531270841"/>
+      <w:r>
+        <w:t>Descrição Equipamentos</w:t>
       </w:r>
       <w:bookmarkEnd w:id="17"/>
     </w:p>
@@ -4350,7 +4335,7 @@
         <w:rPr>
           <w:b/>
         </w:rPr>
-        <w:t>Requisito Funcional 0016</w:t>
+        <w:t>Requisito Funcional 0017</w:t>
       </w:r>
     </w:p>
     <w:p>
@@ -4378,7 +4363,7 @@
         <w:t>d:</w:t>
       </w:r>
       <w:r>
-        <w:t xml:space="preserve"> EQ-01</w:t>
+        <w:t xml:space="preserve"> EQ-02</w:t>
       </w:r>
     </w:p>
     <w:p>
@@ -4389,13 +4374,13 @@
         <w:t>Descrição:</w:t>
       </w:r>
       <w:r>
-        <w:t xml:space="preserve"> Página onde será </w:t>
-      </w:r>
-      <w:r>
-        <w:t>possível</w:t>
-      </w:r>
-      <w:r>
-        <w:t xml:space="preserve"> consultar todos os equipamentos existentes, podendo aplicar filtros na pesquisa</w:t>
+        <w:t xml:space="preserve"> Cada equipamento terá um</w:t>
+      </w:r>
+      <w:r>
+        <w:t>a</w:t>
+      </w:r>
+      <w:r>
+        <w:t xml:space="preserve"> página onde irá conter dados como a sua descrição, modo de utilização, entre outros.</w:t>
       </w:r>
     </w:p>
     <w:p>
@@ -4442,13 +4427,7 @@
         <w:t>Verificação:</w:t>
       </w:r>
       <w:r>
-        <w:t xml:space="preserve"> Haverá uma página onde será </w:t>
-      </w:r>
-      <w:r>
-        <w:t>visível</w:t>
-      </w:r>
-      <w:r>
-        <w:t xml:space="preserve"> uma listagem de equipamentos.</w:t>
+        <w:t xml:space="preserve"> Dentro da listagem, cada equipamento terá um botão que irá permitir visualizar ao detalhe.</w:t>
       </w:r>
     </w:p>
     <w:p>
@@ -4456,6 +4435,18 @@
         <w:br w:type="page"/>
       </w:r>
     </w:p>
+    <w:p>
+      <w:pPr>
+        <w:pStyle w:val="Ttulo1"/>
+      </w:pPr>
+      <w:bookmarkStart w:id="18" w:name="_Toc531270842"/>
+      <w:r>
+        <w:lastRenderedPageBreak/>
+        <w:t>REQUISITOS NÃO FUNCIONAIS</w:t>
+      </w:r>
+      <w:bookmarkEnd w:id="18"/>
+    </w:p>
+    <w:p/>
     <w:p>
       <w:pPr>
         <w:pStyle w:val="Ttulo2"/>
@@ -4464,12 +4455,11 @@
           <w:numId w:val="0"/>
         </w:numPr>
       </w:pPr>
-      <w:bookmarkStart w:id="18" w:name="_Toc529205746"/>
-      <w:r>
-        <w:lastRenderedPageBreak/>
-        <w:t>Descrição Equipamentos</w:t>
-      </w:r>
-      <w:bookmarkEnd w:id="18"/>
+      <w:bookmarkStart w:id="19" w:name="_Toc531270843"/>
+      <w:r>
+        <w:t>Descrição Responsividade</w:t>
+      </w:r>
+      <w:bookmarkEnd w:id="19"/>
     </w:p>
     <w:p/>
     <w:p>
@@ -4482,7 +4472,7 @@
         <w:rPr>
           <w:b/>
         </w:rPr>
-        <w:t>Requisito Funcional 0017</w:t>
+        <w:t>Requisito Não Funcional 0001</w:t>
       </w:r>
     </w:p>
     <w:p>
@@ -4493,7 +4483,7 @@
         <w:t>Categoria:</w:t>
       </w:r>
       <w:r>
-        <w:t xml:space="preserve"> Equipamentos</w:t>
+        <w:t xml:space="preserve"> Plataforma</w:t>
       </w:r>
     </w:p>
     <w:p>
@@ -4510,7 +4500,7 @@
         <w:t>d:</w:t>
       </w:r>
       <w:r>
-        <w:t xml:space="preserve"> EQ-02</w:t>
+        <w:t xml:space="preserve"> PNR-01</w:t>
       </w:r>
     </w:p>
     <w:p>
@@ -4521,13 +4511,7 @@
         <w:t>Descrição:</w:t>
       </w:r>
       <w:r>
-        <w:t xml:space="preserve"> Cada equipamento terá um</w:t>
-      </w:r>
-      <w:r>
-        <w:t>a</w:t>
-      </w:r>
-      <w:r>
-        <w:t xml:space="preserve"> página onde irá conter dados como a sua descrição, modo de utilização, entre outros.</w:t>
+        <w:t xml:space="preserve"> A plataforma deve poder ser acedida a partir de qualquer sistema operativo, sem comprometer os seus recursos disponibilizados.</w:t>
       </w:r>
     </w:p>
     <w:p>
@@ -4541,7 +4525,7 @@
         <w:t xml:space="preserve"> </w:t>
       </w:r>
       <w:r>
-        <w:t>Normal</w:t>
+        <w:t>Essencial</w:t>
       </w:r>
     </w:p>
     <w:p>
@@ -4552,18 +4536,7 @@
         <w:t>Estado:</w:t>
       </w:r>
       <w:r>
-        <w:t xml:space="preserve"> Fixo</w:t>
-      </w:r>
-    </w:p>
-    <w:p>
-      <w:r>
-        <w:rPr>
-          <w:b/>
-        </w:rPr>
-        <w:t>Restrições:</w:t>
-      </w:r>
-      <w:r>
-        <w:t xml:space="preserve"> Necessário o utilizador estar autenticado</w:t>
+        <w:t xml:space="preserve"> Fixo </w:t>
       </w:r>
     </w:p>
     <w:p>
@@ -4574,25 +4547,10 @@
         <w:t>Verificação:</w:t>
       </w:r>
       <w:r>
-        <w:t xml:space="preserve"> Dentro da listagem, cada equipamento terá um botão que irá permitir visualizar ao detalhe.</w:t>
-      </w:r>
-    </w:p>
-    <w:p>
-      <w:r>
-        <w:br w:type="page"/>
-      </w:r>
-    </w:p>
-    <w:p>
-      <w:pPr>
-        <w:pStyle w:val="Ttulo1"/>
-      </w:pPr>
-      <w:bookmarkStart w:id="19" w:name="_Toc529205747"/>
-      <w:r>
-        <w:lastRenderedPageBreak/>
-        <w:t>REQUISITOS NÃO FUNCIONAIS</w:t>
-      </w:r>
-      <w:bookmarkEnd w:id="19"/>
-    </w:p>
+        <w:t xml:space="preserve"> Ao aceder a partir de um computador, smartphone, tablet ou outro, o conteúdo disponibilizado deve ser o mesmo, apesar de poder ser apresentado de forma diferente.</w:t>
+      </w:r>
+    </w:p>
+    <w:p/>
     <w:p/>
     <w:p>
       <w:pPr>
@@ -4602,9 +4560,9 @@
           <w:numId w:val="0"/>
         </w:numPr>
       </w:pPr>
-      <w:bookmarkStart w:id="20" w:name="_Toc529205748"/>
-      <w:r>
-        <w:t>Descrição Responsividade</w:t>
+      <w:bookmarkStart w:id="20" w:name="_Toc531270844"/>
+      <w:r>
+        <w:t>Tempo de resposta</w:t>
       </w:r>
       <w:bookmarkEnd w:id="20"/>
     </w:p>
@@ -4619,7 +4577,7 @@
         <w:rPr>
           <w:b/>
         </w:rPr>
-        <w:t>Requisito Não Funcional 0001</w:t>
+        <w:t>Requisito Não Funcional 0002</w:t>
       </w:r>
     </w:p>
     <w:p>
@@ -4647,7 +4605,7 @@
         <w:t>d:</w:t>
       </w:r>
       <w:r>
-        <w:t xml:space="preserve"> PNR-01</w:t>
+        <w:t xml:space="preserve"> PNR-02</w:t>
       </w:r>
     </w:p>
     <w:p>
@@ -4658,7 +4616,7 @@
         <w:t>Descrição:</w:t>
       </w:r>
       <w:r>
-        <w:t xml:space="preserve"> A plataforma deve poder ser acedida a partir de qualquer sistema operativo, sem comprometer os seus recursos disponibilizados.</w:t>
+        <w:t xml:space="preserve"> A plataforma deve responder aos pedidos dentro de um tempo aceitável</w:t>
       </w:r>
     </w:p>
     <w:p>
@@ -4669,10 +4627,7 @@
         <w:t>Prioridade:</w:t>
       </w:r>
       <w:r>
-        <w:t xml:space="preserve"> </w:t>
-      </w:r>
-      <w:r>
-        <w:t>Essencial</w:t>
+        <w:t xml:space="preserve"> Importante</w:t>
       </w:r>
     </w:p>
     <w:p>
@@ -4683,7 +4638,27 @@
         <w:t>Estado:</w:t>
       </w:r>
       <w:r>
-        <w:t xml:space="preserve"> Fixo </w:t>
+        <w:t xml:space="preserve"> Fixo</w:t>
+      </w:r>
+    </w:p>
+    <w:p>
+      <w:r>
+        <w:rPr>
+          <w:b/>
+        </w:rPr>
+        <w:t>Restrições:</w:t>
+      </w:r>
+      <w:r>
+        <w:t xml:space="preserve"> O cliente não deve ter de esperar mais de </w:t>
+      </w:r>
+      <w:r>
+        <w:t>2</w:t>
+      </w:r>
+      <w:r>
+        <w:t xml:space="preserve"> segundos para obter as informações requisitadas</w:t>
+      </w:r>
+      <w:r>
+        <w:t>.</w:t>
       </w:r>
     </w:p>
     <w:p>
@@ -4694,11 +4669,14 @@
         <w:t>Verificação:</w:t>
       </w:r>
       <w:r>
-        <w:t xml:space="preserve"> Ao aceder a partir de um computador, smartphone, tablet ou outro, o conteúdo disponibilizado deve ser o mesmo, apesar de poder ser apresentado de forma diferente.</w:t>
-      </w:r>
-    </w:p>
-    <w:p/>
-    <w:p/>
+        <w:t xml:space="preserve"> Ao aceder a qualquer ponto da plataforma, verificar qual o tempo desde o pedido ser efetuado, até o pedido ser respondido.</w:t>
+      </w:r>
+    </w:p>
+    <w:p>
+      <w:r>
+        <w:br w:type="page"/>
+      </w:r>
+    </w:p>
     <w:p>
       <w:pPr>
         <w:pStyle w:val="Ttulo2"/>
@@ -4707,9 +4685,10 @@
           <w:numId w:val="0"/>
         </w:numPr>
       </w:pPr>
-      <w:bookmarkStart w:id="21" w:name="_Toc529205749"/>
-      <w:r>
-        <w:t>Tempo de resposta</w:t>
+      <w:bookmarkStart w:id="21" w:name="_Toc531270845"/>
+      <w:r>
+        <w:lastRenderedPageBreak/>
+        <w:t>Segurança de informação</w:t>
       </w:r>
       <w:bookmarkEnd w:id="21"/>
     </w:p>
@@ -4724,7 +4703,7 @@
         <w:rPr>
           <w:b/>
         </w:rPr>
-        <w:t>Requisito Não Funcional 0002</w:t>
+        <w:t>Requisito Não Funcional 0003</w:t>
       </w:r>
     </w:p>
     <w:p>
@@ -4749,10 +4728,10 @@
         <w:rPr>
           <w:b/>
         </w:rPr>
-        <w:t>d:</w:t>
-      </w:r>
-      <w:r>
-        <w:t xml:space="preserve"> PNR-02</w:t>
+        <w:t xml:space="preserve">d: </w:t>
+      </w:r>
+      <w:r>
+        <w:t>PNR-03</w:t>
       </w:r>
     </w:p>
     <w:p>
@@ -4763,7 +4742,13 @@
         <w:t>Descrição:</w:t>
       </w:r>
       <w:r>
-        <w:t xml:space="preserve"> A plataforma deve responder aos pedidos dentro de um tempo aceitável</w:t>
+        <w:t xml:space="preserve"> As informações </w:t>
+      </w:r>
+      <w:r>
+        <w:t>sensíveis</w:t>
+      </w:r>
+      <w:r>
+        <w:t xml:space="preserve"> como password devem ser protegidas através da técnica mais adequada</w:t>
       </w:r>
     </w:p>
     <w:p>
@@ -4774,7 +4759,10 @@
         <w:t>Prioridade:</w:t>
       </w:r>
       <w:r>
-        <w:t xml:space="preserve"> Importante</w:t>
+        <w:t xml:space="preserve"> </w:t>
+      </w:r>
+      <w:r>
+        <w:t>Essencial</w:t>
       </w:r>
     </w:p>
     <w:p>
@@ -4796,10 +4784,7 @@
         <w:t>Restrições:</w:t>
       </w:r>
       <w:r>
-        <w:t xml:space="preserve"> O cliente não deve ter de esperar mais de 3 segundos para obter as informações requisitadas</w:t>
-      </w:r>
-      <w:r>
-        <w:t>.</w:t>
+        <w:t xml:space="preserve"> Informações não importantes não carecem deste tipo de proteção</w:t>
       </w:r>
     </w:p>
     <w:p>
@@ -4810,14 +4795,17 @@
         <w:t>Verificação:</w:t>
       </w:r>
       <w:r>
-        <w:t xml:space="preserve"> Ao aceder a qualquer ponto da plataforma, verificar qual o tempo desde o pedido ser efetuado, até o pedido ser respondido.</w:t>
-      </w:r>
-    </w:p>
-    <w:p>
-      <w:r>
-        <w:br w:type="page"/>
-      </w:r>
-    </w:p>
+        <w:t xml:space="preserve"> Ao aceder à base de dados, verificar que a password não é </w:t>
+      </w:r>
+      <w:r>
+        <w:t>legível</w:t>
+      </w:r>
+      <w:r>
+        <w:t xml:space="preserve"> ao ser humano</w:t>
+      </w:r>
+    </w:p>
+    <w:p/>
+    <w:p/>
     <w:p>
       <w:pPr>
         <w:pStyle w:val="Ttulo2"/>
@@ -4826,25 +4814,30 @@
           <w:numId w:val="0"/>
         </w:numPr>
       </w:pPr>
-      <w:bookmarkStart w:id="22" w:name="_Toc529205750"/>
-      <w:r>
-        <w:lastRenderedPageBreak/>
-        <w:t>Segurança de informação</w:t>
+      <w:bookmarkStart w:id="22" w:name="_Toc531270846"/>
+      <w:r>
+        <w:t>Disponibilidade</w:t>
       </w:r>
       <w:bookmarkEnd w:id="22"/>
     </w:p>
-    <w:p/>
     <w:p>
       <w:pPr>
         <w:rPr>
           <w:b/>
         </w:rPr>
       </w:pPr>
-      <w:r>
-        <w:rPr>
-          <w:b/>
-        </w:rPr>
-        <w:t>Requisito Não Funcional 0003</w:t>
+    </w:p>
+    <w:p>
+      <w:pPr>
+        <w:rPr>
+          <w:b/>
+        </w:rPr>
+      </w:pPr>
+      <w:r>
+        <w:rPr>
+          <w:b/>
+        </w:rPr>
+        <w:t>Requisito Não Funcional 0004</w:t>
       </w:r>
     </w:p>
     <w:p>
@@ -4869,10 +4862,10 @@
         <w:rPr>
           <w:b/>
         </w:rPr>
-        <w:t xml:space="preserve">d: </w:t>
-      </w:r>
-      <w:r>
-        <w:t>PNR-03</w:t>
+        <w:t>d:</w:t>
+      </w:r>
+      <w:r>
+        <w:t xml:space="preserve"> PNR-04</w:t>
       </w:r>
     </w:p>
     <w:p>
@@ -4883,13 +4876,13 @@
         <w:t>Descrição:</w:t>
       </w:r>
       <w:r>
-        <w:t xml:space="preserve"> As informações </w:t>
-      </w:r>
-      <w:r>
-        <w:t>sensíveis</w:t>
-      </w:r>
-      <w:r>
-        <w:t xml:space="preserve"> como password devem ser protegidas através da técnica mais adequada</w:t>
+        <w:t xml:space="preserve"> A plataforma deve estar </w:t>
+      </w:r>
+      <w:r>
+        <w:t>disponível</w:t>
+      </w:r>
+      <w:r>
+        <w:t xml:space="preserve"> 24 horas por dias, 7 dias por semana.</w:t>
       </w:r>
     </w:p>
     <w:p>
@@ -4900,10 +4893,7 @@
         <w:t>Prioridade:</w:t>
       </w:r>
       <w:r>
-        <w:t xml:space="preserve"> </w:t>
-      </w:r>
-      <w:r>
-        <w:t>Essencial</w:t>
+        <w:t xml:space="preserve"> Importante</w:t>
       </w:r>
     </w:p>
     <w:p>
@@ -4914,18 +4904,7 @@
         <w:t>Estado:</w:t>
       </w:r>
       <w:r>
-        <w:t xml:space="preserve"> Fixo</w:t>
-      </w:r>
-    </w:p>
-    <w:p>
-      <w:r>
-        <w:rPr>
-          <w:b/>
-        </w:rPr>
-        <w:t>Restrições:</w:t>
-      </w:r>
-      <w:r>
-        <w:t xml:space="preserve"> Informações não importantes não carecem deste tipo de proteção</w:t>
+        <w:t xml:space="preserve"> Fixo </w:t>
       </w:r>
     </w:p>
     <w:p>
@@ -4936,17 +4915,14 @@
         <w:t>Verificação:</w:t>
       </w:r>
       <w:r>
-        <w:t xml:space="preserve"> Ao aceder à base de dados, verificar que a password não é </w:t>
-      </w:r>
-      <w:r>
-        <w:t>legível</w:t>
-      </w:r>
-      <w:r>
-        <w:t xml:space="preserve"> ao ser humano</w:t>
-      </w:r>
-    </w:p>
-    <w:p/>
-    <w:p/>
+        <w:t xml:space="preserve"> Ao aceder à plataforma em qualquer dia a qualquer hora, o utilizador nunca tem problemas em aceder aos recursos pretendidos.</w:t>
+      </w:r>
+    </w:p>
+    <w:p>
+      <w:r>
+        <w:br w:type="page"/>
+      </w:r>
+    </w:p>
     <w:p>
       <w:pPr>
         <w:pStyle w:val="Ttulo2"/>
@@ -4955,129 +4931,12 @@
           <w:numId w:val="0"/>
         </w:numPr>
       </w:pPr>
-      <w:bookmarkStart w:id="23" w:name="_Toc529205751"/>
-      <w:r>
-        <w:t>Disponibilidade</w:t>
-      </w:r>
-      <w:bookmarkEnd w:id="23"/>
-    </w:p>
-    <w:p>
-      <w:pPr>
-        <w:rPr>
-          <w:b/>
-        </w:rPr>
-      </w:pPr>
-    </w:p>
-    <w:p>
-      <w:pPr>
-        <w:rPr>
-          <w:b/>
-        </w:rPr>
-      </w:pPr>
-      <w:r>
-        <w:rPr>
-          <w:b/>
-        </w:rPr>
-        <w:t>Requisito Não Funcional 0004</w:t>
-      </w:r>
-    </w:p>
-    <w:p>
-      <w:r>
-        <w:rPr>
-          <w:b/>
-        </w:rPr>
-        <w:t>Categoria:</w:t>
-      </w:r>
-      <w:r>
-        <w:t xml:space="preserve"> Plataforma</w:t>
-      </w:r>
-    </w:p>
-    <w:p>
-      <w:r>
-        <w:rPr>
-          <w:b/>
-        </w:rPr>
-        <w:t>I</w:t>
-      </w:r>
-      <w:r>
-        <w:rPr>
-          <w:b/>
-        </w:rPr>
-        <w:t>d:</w:t>
-      </w:r>
-      <w:r>
-        <w:t xml:space="preserve"> PNR-04</w:t>
-      </w:r>
-    </w:p>
-    <w:p>
-      <w:r>
-        <w:rPr>
-          <w:b/>
-        </w:rPr>
-        <w:t>Descrição:</w:t>
-      </w:r>
-      <w:r>
-        <w:t xml:space="preserve"> A plataforma deve estar </w:t>
-      </w:r>
-      <w:r>
-        <w:t>disponível</w:t>
-      </w:r>
-      <w:r>
-        <w:t xml:space="preserve"> 24 horas por dias, 7 dias por semana.</w:t>
-      </w:r>
-    </w:p>
-    <w:p>
-      <w:r>
-        <w:rPr>
-          <w:b/>
-        </w:rPr>
-        <w:t>Prioridade:</w:t>
-      </w:r>
-      <w:r>
-        <w:t xml:space="preserve"> Importante</w:t>
-      </w:r>
-    </w:p>
-    <w:p>
-      <w:r>
-        <w:rPr>
-          <w:b/>
-        </w:rPr>
-        <w:t>Estado:</w:t>
-      </w:r>
-      <w:r>
-        <w:t xml:space="preserve"> Fixo </w:t>
-      </w:r>
-    </w:p>
-    <w:p>
-      <w:r>
-        <w:rPr>
-          <w:b/>
-        </w:rPr>
-        <w:t>Verificação:</w:t>
-      </w:r>
-      <w:r>
-        <w:t xml:space="preserve"> Ao aceder à plataforma em qualquer dia a qualquer hora, o utilizador nunca tem problemas em aceder aos recursos pretendidos.</w:t>
-      </w:r>
-    </w:p>
-    <w:p>
-      <w:r>
-        <w:br w:type="page"/>
-      </w:r>
-    </w:p>
-    <w:p>
-      <w:pPr>
-        <w:pStyle w:val="Ttulo2"/>
-        <w:numPr>
-          <w:ilvl w:val="0"/>
-          <w:numId w:val="0"/>
-        </w:numPr>
-      </w:pPr>
-      <w:bookmarkStart w:id="24" w:name="_Toc529205752"/>
+      <w:bookmarkStart w:id="23" w:name="_Toc531270847"/>
       <w:r>
         <w:lastRenderedPageBreak/>
         <w:t>Atualização</w:t>
       </w:r>
-      <w:bookmarkEnd w:id="24"/>
+      <w:bookmarkEnd w:id="23"/>
     </w:p>
     <w:p/>
     <w:p>

</xml_diff>